<commit_message>
Chapter 8 working on
</commit_message>
<xml_diff>
--- a/Legacy of the Lost Earth - Combined.docx
+++ b/Legacy of the Lost Earth - Combined.docx
@@ -4874,12 +4874,6 @@
       <w:tr>
         <w:tblPrEx>
           <w:tblLayout w:type="fixed"/>
-          <w:tblCellMar>
-            <w:top w:w="15" w:type="dxa"/>
-            <w:left w:w="15" w:type="dxa"/>
-            <w:bottom w:w="15" w:type="dxa"/>
-            <w:right w:w="15" w:type="dxa"/>
-          </w:tblCellMar>
         </w:tblPrEx>
         <w:trPr>
           <w:tblHeader/>
@@ -4939,12 +4933,6 @@
       <w:tr>
         <w:tblPrEx>
           <w:tblLayout w:type="fixed"/>
-          <w:tblCellMar>
-            <w:top w:w="15" w:type="dxa"/>
-            <w:left w:w="15" w:type="dxa"/>
-            <w:bottom w:w="15" w:type="dxa"/>
-            <w:right w:w="15" w:type="dxa"/>
-          </w:tblCellMar>
         </w:tblPrEx>
         <w:trPr>
           <w:tblCellSpacing w:w="15" w:type="dxa"/>
@@ -4997,12 +4985,6 @@
       <w:tr>
         <w:tblPrEx>
           <w:tblLayout w:type="fixed"/>
-          <w:tblCellMar>
-            <w:top w:w="15" w:type="dxa"/>
-            <w:left w:w="15" w:type="dxa"/>
-            <w:bottom w:w="15" w:type="dxa"/>
-            <w:right w:w="15" w:type="dxa"/>
-          </w:tblCellMar>
         </w:tblPrEx>
         <w:trPr>
           <w:tblCellSpacing w:w="15" w:type="dxa"/>
@@ -5055,12 +5037,6 @@
       <w:tr>
         <w:tblPrEx>
           <w:tblLayout w:type="fixed"/>
-          <w:tblCellMar>
-            <w:top w:w="15" w:type="dxa"/>
-            <w:left w:w="15" w:type="dxa"/>
-            <w:bottom w:w="15" w:type="dxa"/>
-            <w:right w:w="15" w:type="dxa"/>
-          </w:tblCellMar>
         </w:tblPrEx>
         <w:trPr>
           <w:tblCellSpacing w:w="15" w:type="dxa"/>
@@ -5113,12 +5089,6 @@
       <w:tr>
         <w:tblPrEx>
           <w:tblLayout w:type="fixed"/>
-          <w:tblCellMar>
-            <w:top w:w="15" w:type="dxa"/>
-            <w:left w:w="15" w:type="dxa"/>
-            <w:bottom w:w="15" w:type="dxa"/>
-            <w:right w:w="15" w:type="dxa"/>
-          </w:tblCellMar>
         </w:tblPrEx>
         <w:trPr>
           <w:tblCellSpacing w:w="15" w:type="dxa"/>
@@ -5334,12 +5304,6 @@
       <w:tr>
         <w:tblPrEx>
           <w:tblLayout w:type="fixed"/>
-          <w:tblCellMar>
-            <w:top w:w="15" w:type="dxa"/>
-            <w:left w:w="15" w:type="dxa"/>
-            <w:bottom w:w="15" w:type="dxa"/>
-            <w:right w:w="15" w:type="dxa"/>
-          </w:tblCellMar>
         </w:tblPrEx>
         <w:trPr>
           <w:tblCellSpacing w:w="15" w:type="dxa"/>
@@ -5392,6 +5356,12 @@
       <w:tr>
         <w:tblPrEx>
           <w:tblLayout w:type="fixed"/>
+          <w:tblCellMar>
+            <w:top w:w="15" w:type="dxa"/>
+            <w:left w:w="15" w:type="dxa"/>
+            <w:bottom w:w="15" w:type="dxa"/>
+            <w:right w:w="15" w:type="dxa"/>
+          </w:tblCellMar>
         </w:tblPrEx>
         <w:trPr>
           <w:tblCellSpacing w:w="15" w:type="dxa"/>
@@ -5536,12 +5506,6 @@
       <w:tr>
         <w:tblPrEx>
           <w:tblLayout w:type="fixed"/>
-          <w:tblCellMar>
-            <w:top w:w="15" w:type="dxa"/>
-            <w:left w:w="15" w:type="dxa"/>
-            <w:bottom w:w="15" w:type="dxa"/>
-            <w:right w:w="15" w:type="dxa"/>
-          </w:tblCellMar>
         </w:tblPrEx>
         <w:trPr>
           <w:tblHeader/>
@@ -5575,6 +5539,805 @@
         <w:tc>
           <w:tcPr>
             <w:tcW w:w="726" w:type="dxa"/>
+            <w:vAlign w:val="center"/>
+          </w:tcPr>
+          <w:p>
+            <w:pPr>
+              <w:widowControl/>
+              <w:jc w:val="center"/>
+              <w:rPr>
+                <w:rFonts w:ascii="Times New Roman" w:hAnsi="Times New Roman" w:cs="Times New Roman"/>
+                <w:b/>
+              </w:rPr>
+            </w:pPr>
+            <w:r>
+              <w:rPr>
+                <w:rFonts w:ascii="Times New Roman" w:hAnsi="Times New Roman" w:eastAsia="SimSun" w:cs="Times New Roman"/>
+                <w:b/>
+                <w:kern w:val="0"/>
+                <w:lang w:val="en-US" w:eastAsia="zh-CN" w:bidi="ar"/>
+              </w:rPr>
+              <w:t>Value</w:t>
+            </w:r>
+          </w:p>
+        </w:tc>
+      </w:tr>
+      <w:tr>
+        <w:tblPrEx>
+          <w:tblLayout w:type="fixed"/>
+        </w:tblPrEx>
+        <w:trPr>
+          <w:tblCellSpacing w:w="15" w:type="dxa"/>
+        </w:trPr>
+        <w:tc>
+          <w:tcPr>
+            <w:tcW w:w="2055" w:type="dxa"/>
+            <w:vAlign w:val="center"/>
+          </w:tcPr>
+          <w:p>
+            <w:pPr>
+              <w:widowControl/>
+              <w:rPr>
+                <w:rFonts w:ascii="Times New Roman" w:hAnsi="Times New Roman" w:cs="Times New Roman"/>
+              </w:rPr>
+            </w:pPr>
+            <w:r>
+              <w:rPr>
+                <w:rFonts w:ascii="Times New Roman" w:hAnsi="Times New Roman" w:eastAsia="SimSun" w:cs="Times New Roman"/>
+                <w:kern w:val="0"/>
+                <w:lang w:val="en-US" w:eastAsia="zh-CN" w:bidi="ar"/>
+              </w:rPr>
+              <w:t>Overall Health Index</w:t>
+            </w:r>
+          </w:p>
+        </w:tc>
+        <w:tc>
+          <w:tcPr>
+            <w:tcW w:w="726" w:type="dxa"/>
+            <w:vAlign w:val="center"/>
+          </w:tcPr>
+          <w:p>
+            <w:pPr>
+              <w:widowControl/>
+              <w:rPr>
+                <w:rFonts w:ascii="Times New Roman" w:hAnsi="Times New Roman" w:cs="Times New Roman"/>
+              </w:rPr>
+            </w:pPr>
+            <w:r>
+              <w:rPr>
+                <w:rFonts w:ascii="Times New Roman" w:hAnsi="Times New Roman" w:eastAsia="SimSun" w:cs="Times New Roman"/>
+                <w:kern w:val="0"/>
+                <w:lang w:val="en-US" w:eastAsia="zh-CN" w:bidi="ar"/>
+              </w:rPr>
+              <w:t>1.06</w:t>
+            </w:r>
+          </w:p>
+        </w:tc>
+      </w:tr>
+      <w:tr>
+        <w:tblPrEx>
+          <w:tblLayout w:type="fixed"/>
+        </w:tblPrEx>
+        <w:trPr>
+          <w:tblCellSpacing w:w="15" w:type="dxa"/>
+        </w:trPr>
+        <w:tc>
+          <w:tcPr>
+            <w:tcW w:w="2055" w:type="dxa"/>
+            <w:vAlign w:val="center"/>
+          </w:tcPr>
+          <w:p>
+            <w:pPr>
+              <w:widowControl/>
+              <w:rPr>
+                <w:rFonts w:ascii="Times New Roman" w:hAnsi="Times New Roman" w:cs="Times New Roman"/>
+              </w:rPr>
+            </w:pPr>
+            <w:r>
+              <w:rPr>
+                <w:rFonts w:ascii="Times New Roman" w:hAnsi="Times New Roman" w:eastAsia="SimSun" w:cs="Times New Roman"/>
+                <w:kern w:val="0"/>
+                <w:lang w:val="en-US" w:eastAsia="zh-CN" w:bidi="ar"/>
+              </w:rPr>
+              <w:t>Injury/Damage Level</w:t>
+            </w:r>
+          </w:p>
+        </w:tc>
+        <w:tc>
+          <w:tcPr>
+            <w:tcW w:w="726" w:type="dxa"/>
+            <w:vAlign w:val="center"/>
+          </w:tcPr>
+          <w:p>
+            <w:pPr>
+              <w:widowControl/>
+              <w:rPr>
+                <w:rFonts w:ascii="Times New Roman" w:hAnsi="Times New Roman" w:cs="Times New Roman"/>
+              </w:rPr>
+            </w:pPr>
+            <w:r>
+              <w:rPr>
+                <w:rFonts w:ascii="Times New Roman" w:hAnsi="Times New Roman" w:eastAsia="SimSun" w:cs="Times New Roman"/>
+                <w:kern w:val="0"/>
+                <w:lang w:val="en-US" w:eastAsia="zh-CN" w:bidi="ar"/>
+              </w:rPr>
+              <w:t>0.0</w:t>
+            </w:r>
+          </w:p>
+        </w:tc>
+      </w:tr>
+      <w:tr>
+        <w:tblPrEx>
+          <w:tblLayout w:type="fixed"/>
+        </w:tblPrEx>
+        <w:trPr>
+          <w:tblCellSpacing w:w="15" w:type="dxa"/>
+        </w:trPr>
+        <w:tc>
+          <w:tcPr>
+            <w:tcW w:w="2055" w:type="dxa"/>
+            <w:vAlign w:val="center"/>
+          </w:tcPr>
+          <w:p>
+            <w:pPr>
+              <w:widowControl/>
+              <w:rPr>
+                <w:rFonts w:ascii="Times New Roman" w:hAnsi="Times New Roman" w:cs="Times New Roman"/>
+              </w:rPr>
+            </w:pPr>
+            <w:r>
+              <w:rPr>
+                <w:rFonts w:ascii="Times New Roman" w:hAnsi="Times New Roman" w:eastAsia="SimSun" w:cs="Times New Roman"/>
+                <w:kern w:val="0"/>
+                <w:lang w:val="en-US" w:eastAsia="zh-CN" w:bidi="ar"/>
+              </w:rPr>
+              <w:t>Fatigue Percentage</w:t>
+            </w:r>
+          </w:p>
+        </w:tc>
+        <w:tc>
+          <w:tcPr>
+            <w:tcW w:w="726" w:type="dxa"/>
+            <w:vAlign w:val="center"/>
+          </w:tcPr>
+          <w:p>
+            <w:pPr>
+              <w:widowControl/>
+              <w:rPr>
+                <w:rFonts w:ascii="Times New Roman" w:hAnsi="Times New Roman" w:cs="Times New Roman"/>
+              </w:rPr>
+            </w:pPr>
+            <w:r>
+              <w:rPr>
+                <w:rFonts w:ascii="Times New Roman" w:hAnsi="Times New Roman" w:eastAsia="SimSun" w:cs="Times New Roman"/>
+                <w:kern w:val="0"/>
+                <w:lang w:val="en-US" w:eastAsia="zh-CN" w:bidi="ar"/>
+              </w:rPr>
+              <w:t>12%</w:t>
+            </w:r>
+          </w:p>
+        </w:tc>
+      </w:tr>
+      <w:tr>
+        <w:tblPrEx>
+          <w:tblLayout w:type="fixed"/>
+        </w:tblPrEx>
+        <w:trPr>
+          <w:tblCellSpacing w:w="15" w:type="dxa"/>
+        </w:trPr>
+        <w:tc>
+          <w:tcPr>
+            <w:tcW w:w="2055" w:type="dxa"/>
+            <w:vAlign w:val="center"/>
+          </w:tcPr>
+          <w:p>
+            <w:pPr>
+              <w:widowControl/>
+              <w:rPr>
+                <w:rFonts w:ascii="Times New Roman" w:hAnsi="Times New Roman" w:cs="Times New Roman"/>
+              </w:rPr>
+            </w:pPr>
+            <w:r>
+              <w:rPr>
+                <w:rFonts w:ascii="Times New Roman" w:hAnsi="Times New Roman" w:eastAsia="SimSun" w:cs="Times New Roman"/>
+                <w:kern w:val="0"/>
+                <w:lang w:val="en-US" w:eastAsia="zh-CN" w:bidi="ar"/>
+              </w:rPr>
+              <w:t>Stress Indicators</w:t>
+            </w:r>
+          </w:p>
+        </w:tc>
+        <w:tc>
+          <w:tcPr>
+            <w:tcW w:w="726" w:type="dxa"/>
+            <w:vAlign w:val="center"/>
+          </w:tcPr>
+          <w:p>
+            <w:pPr>
+              <w:widowControl/>
+              <w:rPr>
+                <w:rFonts w:ascii="Times New Roman" w:hAnsi="Times New Roman" w:cs="Times New Roman"/>
+              </w:rPr>
+            </w:pPr>
+            <w:r>
+              <w:rPr>
+                <w:rFonts w:ascii="Times New Roman" w:hAnsi="Times New Roman" w:eastAsia="SimSun" w:cs="Times New Roman"/>
+                <w:kern w:val="0"/>
+                <w:lang w:val="en-US" w:eastAsia="zh-CN" w:bidi="ar"/>
+              </w:rPr>
+              <w:t>15%</w:t>
+            </w:r>
+          </w:p>
+        </w:tc>
+      </w:tr>
+    </w:tbl>
+    <w:p>
+      <w:pPr>
+        <w:pStyle w:val="4"/>
+        <w:keepNext w:val="0"/>
+        <w:keepLines w:val="0"/>
+        <w:widowControl/>
+        <w:rPr>
+          <w:rFonts w:ascii="Times New Roman" w:hAnsi="Times New Roman" w:cs="Times New Roman"/>
+          <w:sz w:val="24"/>
+          <w:szCs w:val="24"/>
+        </w:rPr>
+      </w:pPr>
+      <w:r>
+        <w:rPr>
+          <w:rFonts w:ascii="Times New Roman" w:hAnsi="Times New Roman" w:cs="Times New Roman"/>
+          <w:sz w:val="24"/>
+          <w:szCs w:val="24"/>
+        </w:rPr>
+        <w:t>Core Attributes</w:t>
+      </w:r>
+    </w:p>
+    <w:tbl>
+      <w:tblPr>
+        <w:tblStyle w:val="21"/>
+        <w:tblW w:w="2006" w:type="dxa"/>
+        <w:tblCellSpacing w:w="15" w:type="dxa"/>
+        <w:tblInd w:w="0" w:type="dxa"/>
+        <w:tblLayout w:type="fixed"/>
+        <w:tblCellMar>
+          <w:top w:w="15" w:type="dxa"/>
+          <w:left w:w="15" w:type="dxa"/>
+          <w:bottom w:w="15" w:type="dxa"/>
+          <w:right w:w="15" w:type="dxa"/>
+        </w:tblCellMar>
+      </w:tblPr>
+      <w:tblGrid>
+        <w:gridCol w:w="1235"/>
+        <w:gridCol w:w="771"/>
+      </w:tblGrid>
+      <w:tr>
+        <w:tblPrEx>
+          <w:tblLayout w:type="fixed"/>
+        </w:tblPrEx>
+        <w:trPr>
+          <w:tblHeader/>
+          <w:tblCellSpacing w:w="15" w:type="dxa"/>
+        </w:trPr>
+        <w:tc>
+          <w:tcPr>
+            <w:tcW w:w="1190" w:type="dxa"/>
+            <w:vAlign w:val="center"/>
+          </w:tcPr>
+          <w:p>
+            <w:pPr>
+              <w:widowControl/>
+              <w:jc w:val="center"/>
+              <w:rPr>
+                <w:rFonts w:ascii="Times New Roman" w:hAnsi="Times New Roman" w:cs="Times New Roman"/>
+                <w:b/>
+              </w:rPr>
+            </w:pPr>
+            <w:r>
+              <w:rPr>
+                <w:rFonts w:ascii="Times New Roman" w:hAnsi="Times New Roman" w:eastAsia="SimSun" w:cs="Times New Roman"/>
+                <w:b/>
+                <w:kern w:val="0"/>
+                <w:lang w:val="en-US" w:eastAsia="zh-CN" w:bidi="ar"/>
+              </w:rPr>
+              <w:t>Attribute</w:t>
+            </w:r>
+          </w:p>
+        </w:tc>
+        <w:tc>
+          <w:tcPr>
+            <w:tcW w:w="726" w:type="dxa"/>
+            <w:vAlign w:val="center"/>
+          </w:tcPr>
+          <w:p>
+            <w:pPr>
+              <w:widowControl/>
+              <w:jc w:val="center"/>
+              <w:rPr>
+                <w:rFonts w:ascii="Times New Roman" w:hAnsi="Times New Roman" w:cs="Times New Roman"/>
+                <w:b/>
+              </w:rPr>
+            </w:pPr>
+            <w:r>
+              <w:rPr>
+                <w:rFonts w:ascii="Times New Roman" w:hAnsi="Times New Roman" w:eastAsia="SimSun" w:cs="Times New Roman"/>
+                <w:b/>
+                <w:kern w:val="0"/>
+                <w:lang w:val="en-US" w:eastAsia="zh-CN" w:bidi="ar"/>
+              </w:rPr>
+              <w:t>Value</w:t>
+            </w:r>
+          </w:p>
+        </w:tc>
+      </w:tr>
+      <w:tr>
+        <w:tblPrEx>
+          <w:tblLayout w:type="fixed"/>
+        </w:tblPrEx>
+        <w:trPr>
+          <w:tblCellSpacing w:w="15" w:type="dxa"/>
+        </w:trPr>
+        <w:tc>
+          <w:tcPr>
+            <w:tcW w:w="1190" w:type="dxa"/>
+            <w:vAlign w:val="center"/>
+          </w:tcPr>
+          <w:p>
+            <w:pPr>
+              <w:widowControl/>
+              <w:rPr>
+                <w:rFonts w:ascii="Times New Roman" w:hAnsi="Times New Roman" w:cs="Times New Roman"/>
+              </w:rPr>
+            </w:pPr>
+            <w:r>
+              <w:rPr>
+                <w:rFonts w:ascii="Times New Roman" w:hAnsi="Times New Roman" w:eastAsia="SimSun" w:cs="Times New Roman"/>
+                <w:kern w:val="0"/>
+                <w:lang w:val="en-US" w:eastAsia="zh-CN" w:bidi="ar"/>
+              </w:rPr>
+              <w:t>Strength</w:t>
+            </w:r>
+          </w:p>
+        </w:tc>
+        <w:tc>
+          <w:tcPr>
+            <w:tcW w:w="726" w:type="dxa"/>
+            <w:vAlign w:val="center"/>
+          </w:tcPr>
+          <w:p>
+            <w:pPr>
+              <w:widowControl/>
+              <w:rPr>
+                <w:rFonts w:ascii="Times New Roman" w:hAnsi="Times New Roman" w:cs="Times New Roman"/>
+              </w:rPr>
+            </w:pPr>
+            <w:r>
+              <w:rPr>
+                <w:rFonts w:ascii="Times New Roman" w:hAnsi="Times New Roman" w:eastAsia="SimSun" w:cs="Times New Roman"/>
+                <w:kern w:val="0"/>
+                <w:lang w:val="en-US" w:eastAsia="zh-CN" w:bidi="ar"/>
+              </w:rPr>
+              <w:t>1.05</w:t>
+            </w:r>
+          </w:p>
+        </w:tc>
+      </w:tr>
+      <w:tr>
+        <w:tblPrEx>
+          <w:tblLayout w:type="fixed"/>
+        </w:tblPrEx>
+        <w:trPr>
+          <w:tblCellSpacing w:w="15" w:type="dxa"/>
+        </w:trPr>
+        <w:tc>
+          <w:tcPr>
+            <w:tcW w:w="1190" w:type="dxa"/>
+            <w:vAlign w:val="center"/>
+          </w:tcPr>
+          <w:p>
+            <w:pPr>
+              <w:widowControl/>
+              <w:rPr>
+                <w:rFonts w:ascii="Times New Roman" w:hAnsi="Times New Roman" w:cs="Times New Roman"/>
+              </w:rPr>
+            </w:pPr>
+            <w:r>
+              <w:rPr>
+                <w:rFonts w:ascii="Times New Roman" w:hAnsi="Times New Roman" w:eastAsia="SimSun" w:cs="Times New Roman"/>
+                <w:kern w:val="0"/>
+                <w:lang w:val="en-US" w:eastAsia="zh-CN" w:bidi="ar"/>
+              </w:rPr>
+              <w:t>Speed</w:t>
+            </w:r>
+          </w:p>
+        </w:tc>
+        <w:tc>
+          <w:tcPr>
+            <w:tcW w:w="726" w:type="dxa"/>
+            <w:vAlign w:val="center"/>
+          </w:tcPr>
+          <w:p>
+            <w:pPr>
+              <w:widowControl/>
+              <w:rPr>
+                <w:rFonts w:ascii="Times New Roman" w:hAnsi="Times New Roman" w:cs="Times New Roman"/>
+              </w:rPr>
+            </w:pPr>
+            <w:r>
+              <w:rPr>
+                <w:rFonts w:ascii="Times New Roman" w:hAnsi="Times New Roman" w:eastAsia="SimSun" w:cs="Times New Roman"/>
+                <w:kern w:val="0"/>
+                <w:lang w:val="en-US" w:eastAsia="zh-CN" w:bidi="ar"/>
+              </w:rPr>
+              <w:t>1.03</w:t>
+            </w:r>
+          </w:p>
+        </w:tc>
+      </w:tr>
+      <w:tr>
+        <w:tblPrEx>
+          <w:tblLayout w:type="fixed"/>
+        </w:tblPrEx>
+        <w:trPr>
+          <w:tblCellSpacing w:w="15" w:type="dxa"/>
+        </w:trPr>
+        <w:tc>
+          <w:tcPr>
+            <w:tcW w:w="1190" w:type="dxa"/>
+            <w:vAlign w:val="center"/>
+          </w:tcPr>
+          <w:p>
+            <w:pPr>
+              <w:widowControl/>
+              <w:rPr>
+                <w:rFonts w:ascii="Times New Roman" w:hAnsi="Times New Roman" w:cs="Times New Roman"/>
+              </w:rPr>
+            </w:pPr>
+            <w:r>
+              <w:rPr>
+                <w:rFonts w:ascii="Times New Roman" w:hAnsi="Times New Roman" w:eastAsia="SimSun" w:cs="Times New Roman"/>
+                <w:kern w:val="0"/>
+                <w:lang w:val="en-US" w:eastAsia="zh-CN" w:bidi="ar"/>
+              </w:rPr>
+              <w:t>Life Force</w:t>
+            </w:r>
+          </w:p>
+        </w:tc>
+        <w:tc>
+          <w:tcPr>
+            <w:tcW w:w="726" w:type="dxa"/>
+            <w:vAlign w:val="center"/>
+          </w:tcPr>
+          <w:p>
+            <w:pPr>
+              <w:widowControl/>
+              <w:rPr>
+                <w:rFonts w:ascii="Times New Roman" w:hAnsi="Times New Roman" w:cs="Times New Roman"/>
+              </w:rPr>
+            </w:pPr>
+            <w:r>
+              <w:rPr>
+                <w:rFonts w:ascii="Times New Roman" w:hAnsi="Times New Roman" w:eastAsia="SimSun" w:cs="Times New Roman"/>
+                <w:kern w:val="0"/>
+                <w:lang w:val="en-US" w:eastAsia="zh-CN" w:bidi="ar"/>
+              </w:rPr>
+              <w:t>1.08</w:t>
+            </w:r>
+          </w:p>
+        </w:tc>
+      </w:tr>
+      <w:tr>
+        <w:tblPrEx>
+          <w:tblLayout w:type="fixed"/>
+        </w:tblPrEx>
+        <w:trPr>
+          <w:tblCellSpacing w:w="15" w:type="dxa"/>
+        </w:trPr>
+        <w:tc>
+          <w:tcPr>
+            <w:tcW w:w="1190" w:type="dxa"/>
+            <w:vAlign w:val="center"/>
+          </w:tcPr>
+          <w:p>
+            <w:pPr>
+              <w:widowControl/>
+              <w:rPr>
+                <w:rFonts w:ascii="Times New Roman" w:hAnsi="Times New Roman" w:cs="Times New Roman"/>
+              </w:rPr>
+            </w:pPr>
+            <w:r>
+              <w:rPr>
+                <w:rFonts w:ascii="Times New Roman" w:hAnsi="Times New Roman" w:eastAsia="SimSun" w:cs="Times New Roman"/>
+                <w:kern w:val="0"/>
+                <w:lang w:val="en-US" w:eastAsia="zh-CN" w:bidi="ar"/>
+              </w:rPr>
+              <w:t>Stamina</w:t>
+            </w:r>
+          </w:p>
+        </w:tc>
+        <w:tc>
+          <w:tcPr>
+            <w:tcW w:w="726" w:type="dxa"/>
+            <w:vAlign w:val="center"/>
+          </w:tcPr>
+          <w:p>
+            <w:pPr>
+              <w:widowControl/>
+              <w:rPr>
+                <w:rFonts w:ascii="Times New Roman" w:hAnsi="Times New Roman" w:cs="Times New Roman"/>
+              </w:rPr>
+            </w:pPr>
+            <w:r>
+              <w:rPr>
+                <w:rFonts w:ascii="Times New Roman" w:hAnsi="Times New Roman" w:eastAsia="SimSun" w:cs="Times New Roman"/>
+                <w:kern w:val="0"/>
+                <w:lang w:val="en-US" w:eastAsia="zh-CN" w:bidi="ar"/>
+              </w:rPr>
+              <w:t>1.08</w:t>
+            </w:r>
+          </w:p>
+        </w:tc>
+      </w:tr>
+      <w:tr>
+        <w:tblPrEx>
+          <w:tblLayout w:type="fixed"/>
+        </w:tblPrEx>
+        <w:trPr>
+          <w:tblCellSpacing w:w="15" w:type="dxa"/>
+        </w:trPr>
+        <w:tc>
+          <w:tcPr>
+            <w:tcW w:w="1190" w:type="dxa"/>
+            <w:vAlign w:val="center"/>
+          </w:tcPr>
+          <w:p>
+            <w:pPr>
+              <w:widowControl/>
+              <w:rPr>
+                <w:rFonts w:ascii="Times New Roman" w:hAnsi="Times New Roman" w:cs="Times New Roman"/>
+              </w:rPr>
+            </w:pPr>
+            <w:r>
+              <w:rPr>
+                <w:rFonts w:ascii="Times New Roman" w:hAnsi="Times New Roman" w:eastAsia="SimSun" w:cs="Times New Roman"/>
+                <w:kern w:val="0"/>
+                <w:lang w:val="en-US" w:eastAsia="zh-CN" w:bidi="ar"/>
+              </w:rPr>
+              <w:t>Constitution</w:t>
+            </w:r>
+          </w:p>
+        </w:tc>
+        <w:tc>
+          <w:tcPr>
+            <w:tcW w:w="726" w:type="dxa"/>
+            <w:vAlign w:val="center"/>
+          </w:tcPr>
+          <w:p>
+            <w:pPr>
+              <w:widowControl/>
+              <w:rPr>
+                <w:rFonts w:ascii="Times New Roman" w:hAnsi="Times New Roman" w:cs="Times New Roman"/>
+              </w:rPr>
+            </w:pPr>
+            <w:r>
+              <w:rPr>
+                <w:rFonts w:ascii="Times New Roman" w:hAnsi="Times New Roman" w:eastAsia="SimSun" w:cs="Times New Roman"/>
+                <w:kern w:val="0"/>
+                <w:lang w:val="en-US" w:eastAsia="zh-CN" w:bidi="ar"/>
+              </w:rPr>
+              <w:t>1.03</w:t>
+            </w:r>
+          </w:p>
+        </w:tc>
+      </w:tr>
+    </w:tbl>
+    <w:p>
+      <w:pPr>
+        <w:widowControl/>
+        <w:rPr>
+          <w:rFonts w:ascii="Times New Roman" w:hAnsi="Times New Roman" w:cs="Times New Roman"/>
+        </w:rPr>
+      </w:pPr>
+      <w:r>
+        <w:rPr>
+          <w:rFonts w:ascii="Times New Roman" w:hAnsi="Times New Roman" w:cs="Times New Roman"/>
+        </w:rPr>
+        <w:pict>
+          <v:rect id="_x0000_i1032" o:spt="1" style="height:1.5pt;width:432pt;" fillcolor="#A0A0A0" filled="t" stroked="f" coordsize="21600,21600" o:hr="t" o:hrstd="t" o:hralign="center">
+            <v:path/>
+            <v:fill on="t" focussize="0,0"/>
+            <v:stroke on="f"/>
+            <v:imagedata o:title=""/>
+            <o:lock v:ext="edit"/>
+            <w10:wrap type="none"/>
+            <w10:anchorlock/>
+          </v:rect>
+        </w:pict>
+      </w:r>
+    </w:p>
+    <w:p>
+      <w:pPr>
+        <w:pStyle w:val="3"/>
+        <w:keepNext w:val="0"/>
+        <w:keepLines w:val="0"/>
+        <w:widowControl/>
+        <w:rPr>
+          <w:rFonts w:ascii="Times New Roman" w:hAnsi="Times New Roman" w:cs="Times New Roman"/>
+          <w:sz w:val="24"/>
+          <w:szCs w:val="24"/>
+        </w:rPr>
+      </w:pPr>
+      <w:r>
+        <w:rPr>
+          <w:rFonts w:ascii="Times New Roman" w:hAnsi="Times New Roman" w:cs="Times New Roman"/>
+          <w:sz w:val="24"/>
+          <w:szCs w:val="24"/>
+        </w:rPr>
+        <w:t>Pre-Awakening Report (Historical Data)</w:t>
+      </w:r>
+    </w:p>
+    <w:p>
+      <w:pPr>
+        <w:pStyle w:val="15"/>
+        <w:rPr>
+          <w:rFonts w:cs="Times New Roman"/>
+        </w:rPr>
+      </w:pPr>
+      <w:r>
+        <w:rPr>
+          <w:rStyle w:val="20"/>
+          <w:rFonts w:cs="Times New Roman"/>
+        </w:rPr>
+        <w:t>Kael Ardyn – IRIS Status Report (Pre-Awakening)</w:t>
+      </w:r>
+    </w:p>
+    <w:p>
+      <w:pPr>
+        <w:pStyle w:val="15"/>
+        <w:rPr>
+          <w:rFonts w:cs="Times New Roman"/>
+        </w:rPr>
+      </w:pPr>
+      <w:r>
+        <w:rPr>
+          <w:rStyle w:val="20"/>
+          <w:rFonts w:cs="Times New Roman"/>
+        </w:rPr>
+        <w:t>Personal Information</w:t>
+      </w:r>
+    </w:p>
+    <w:p>
+      <w:pPr>
+        <w:widowControl/>
+        <w:numPr>
+          <w:ilvl w:val="0"/>
+          <w:numId w:val="19"/>
+        </w:numPr>
+        <w:spacing w:beforeAutospacing="1" w:after="0" w:afterAutospacing="1"/>
+        <w:rPr>
+          <w:rFonts w:ascii="Times New Roman" w:hAnsi="Times New Roman" w:cs="Times New Roman"/>
+        </w:rPr>
+      </w:pPr>
+      <w:r>
+        <w:rPr>
+          <w:rStyle w:val="20"/>
+          <w:rFonts w:ascii="Times New Roman" w:hAnsi="Times New Roman" w:cs="Times New Roman"/>
+        </w:rPr>
+        <w:t>Age:</w:t>
+      </w:r>
+      <w:r>
+        <w:rPr>
+          <w:rFonts w:ascii="Times New Roman" w:hAnsi="Times New Roman" w:cs="Times New Roman"/>
+        </w:rPr>
+        <w:t xml:space="preserve"> 20 (just before apocalypse)</w:t>
+      </w:r>
+    </w:p>
+    <w:p>
+      <w:pPr>
+        <w:widowControl/>
+        <w:numPr>
+          <w:ilvl w:val="0"/>
+          <w:numId w:val="19"/>
+        </w:numPr>
+        <w:spacing w:beforeAutospacing="1" w:after="0" w:afterAutospacing="1"/>
+        <w:rPr>
+          <w:rFonts w:ascii="Times New Roman" w:hAnsi="Times New Roman" w:cs="Times New Roman"/>
+        </w:rPr>
+      </w:pPr>
+      <w:r>
+        <w:rPr>
+          <w:rStyle w:val="20"/>
+          <w:rFonts w:ascii="Times New Roman" w:hAnsi="Times New Roman" w:cs="Times New Roman"/>
+        </w:rPr>
+        <w:t>Location:</w:t>
+      </w:r>
+      <w:r>
+        <w:rPr>
+          <w:rFonts w:ascii="Times New Roman" w:hAnsi="Times New Roman" w:cs="Times New Roman"/>
+        </w:rPr>
+        <w:t xml:space="preserve"> Osaka / Tokyo Metaverse College</w:t>
+      </w:r>
+    </w:p>
+    <w:p>
+      <w:pPr>
+        <w:pStyle w:val="4"/>
+        <w:keepNext w:val="0"/>
+        <w:keepLines w:val="0"/>
+        <w:widowControl/>
+        <w:rPr>
+          <w:rFonts w:ascii="Times New Roman" w:hAnsi="Times New Roman" w:cs="Times New Roman"/>
+          <w:sz w:val="24"/>
+          <w:szCs w:val="24"/>
+        </w:rPr>
+      </w:pPr>
+      <w:r>
+        <w:rPr>
+          <w:rFonts w:ascii="Times New Roman" w:hAnsi="Times New Roman" w:cs="Times New Roman"/>
+          <w:sz w:val="24"/>
+          <w:szCs w:val="24"/>
+        </w:rPr>
+        <w:t>Core Vitals</w:t>
+      </w:r>
+    </w:p>
+    <w:tbl>
+      <w:tblPr>
+        <w:tblStyle w:val="21"/>
+        <w:tblW w:w="3468" w:type="dxa"/>
+        <w:tblCellSpacing w:w="15" w:type="dxa"/>
+        <w:tblInd w:w="0" w:type="dxa"/>
+        <w:tblLayout w:type="fixed"/>
+        <w:tblCellMar>
+          <w:top w:w="15" w:type="dxa"/>
+          <w:left w:w="15" w:type="dxa"/>
+          <w:bottom w:w="15" w:type="dxa"/>
+          <w:right w:w="15" w:type="dxa"/>
+        </w:tblCellMar>
+      </w:tblPr>
+      <w:tblGrid>
+        <w:gridCol w:w="1844"/>
+        <w:gridCol w:w="1624"/>
+      </w:tblGrid>
+      <w:tr>
+        <w:tblPrEx>
+          <w:tblLayout w:type="fixed"/>
+          <w:tblCellMar>
+            <w:top w:w="15" w:type="dxa"/>
+            <w:left w:w="15" w:type="dxa"/>
+            <w:bottom w:w="15" w:type="dxa"/>
+            <w:right w:w="15" w:type="dxa"/>
+          </w:tblCellMar>
+        </w:tblPrEx>
+        <w:trPr>
+          <w:tblHeader/>
+          <w:tblCellSpacing w:w="15" w:type="dxa"/>
+        </w:trPr>
+        <w:tc>
+          <w:tcPr>
+            <w:tcW w:w="1799" w:type="dxa"/>
+            <w:vAlign w:val="center"/>
+          </w:tcPr>
+          <w:p>
+            <w:pPr>
+              <w:widowControl/>
+              <w:jc w:val="center"/>
+              <w:rPr>
+                <w:rFonts w:ascii="Times New Roman" w:hAnsi="Times New Roman" w:cs="Times New Roman"/>
+                <w:b/>
+              </w:rPr>
+            </w:pPr>
+            <w:r>
+              <w:rPr>
+                <w:rFonts w:ascii="Times New Roman" w:hAnsi="Times New Roman" w:eastAsia="SimSun" w:cs="Times New Roman"/>
+                <w:b/>
+                <w:kern w:val="0"/>
+                <w:lang w:val="en-US" w:eastAsia="zh-CN" w:bidi="ar"/>
+              </w:rPr>
+              <w:t>Attribute</w:t>
+            </w:r>
+          </w:p>
+        </w:tc>
+        <w:tc>
+          <w:tcPr>
+            <w:tcW w:w="1579" w:type="dxa"/>
             <w:vAlign w:val="center"/>
           </w:tcPr>
           <w:p>
@@ -5613,7 +6376,7 @@
         </w:trPr>
         <w:tc>
           <w:tcPr>
-            <w:tcW w:w="2055" w:type="dxa"/>
+            <w:tcW w:w="1799" w:type="dxa"/>
             <w:vAlign w:val="center"/>
           </w:tcPr>
           <w:p>
@@ -5629,13 +6392,13 @@
                 <w:kern w:val="0"/>
                 <w:lang w:val="en-US" w:eastAsia="zh-CN" w:bidi="ar"/>
               </w:rPr>
-              <w:t>Overall Health Index</w:t>
+              <w:t>Heart Rate</w:t>
             </w:r>
           </w:p>
         </w:tc>
         <w:tc>
           <w:tcPr>
-            <w:tcW w:w="726" w:type="dxa"/>
+            <w:tcW w:w="1579" w:type="dxa"/>
             <w:vAlign w:val="center"/>
           </w:tcPr>
           <w:p>
@@ -5651,7 +6414,7 @@
                 <w:kern w:val="0"/>
                 <w:lang w:val="en-US" w:eastAsia="zh-CN" w:bidi="ar"/>
               </w:rPr>
-              <w:t>1.06</w:t>
+              <w:t>78 bpm</w:t>
             </w:r>
           </w:p>
         </w:tc>
@@ -5671,7 +6434,7 @@
         </w:trPr>
         <w:tc>
           <w:tcPr>
-            <w:tcW w:w="2055" w:type="dxa"/>
+            <w:tcW w:w="1799" w:type="dxa"/>
             <w:vAlign w:val="center"/>
           </w:tcPr>
           <w:p>
@@ -5687,13 +6450,13 @@
                 <w:kern w:val="0"/>
                 <w:lang w:val="en-US" w:eastAsia="zh-CN" w:bidi="ar"/>
               </w:rPr>
-              <w:t>Injury/Damage Level</w:t>
+              <w:t>Blood Pressure</w:t>
             </w:r>
           </w:p>
         </w:tc>
         <w:tc>
           <w:tcPr>
-            <w:tcW w:w="726" w:type="dxa"/>
+            <w:tcW w:w="1579" w:type="dxa"/>
             <w:vAlign w:val="center"/>
           </w:tcPr>
           <w:p>
@@ -5709,7 +6472,7 @@
                 <w:kern w:val="0"/>
                 <w:lang w:val="en-US" w:eastAsia="zh-CN" w:bidi="ar"/>
               </w:rPr>
-              <w:t>0.0</w:t>
+              <w:t>110/70 mmHg</w:t>
             </w:r>
           </w:p>
         </w:tc>
@@ -5729,23 +6492,496 @@
         </w:trPr>
         <w:tc>
           <w:tcPr>
+            <w:tcW w:w="1799" w:type="dxa"/>
+            <w:vAlign w:val="center"/>
+          </w:tcPr>
+          <w:p>
+            <w:pPr>
+              <w:widowControl/>
+              <w:rPr>
+                <w:rFonts w:ascii="Times New Roman" w:hAnsi="Times New Roman" w:cs="Times New Roman"/>
+              </w:rPr>
+            </w:pPr>
+            <w:r>
+              <w:rPr>
+                <w:rFonts w:ascii="Times New Roman" w:hAnsi="Times New Roman" w:eastAsia="SimSun" w:cs="Times New Roman"/>
+                <w:kern w:val="0"/>
+                <w:lang w:val="en-US" w:eastAsia="zh-CN" w:bidi="ar"/>
+              </w:rPr>
+              <w:t>Body Temperature</w:t>
+            </w:r>
+          </w:p>
+        </w:tc>
+        <w:tc>
+          <w:tcPr>
+            <w:tcW w:w="1579" w:type="dxa"/>
+            <w:vAlign w:val="center"/>
+          </w:tcPr>
+          <w:p>
+            <w:pPr>
+              <w:widowControl/>
+              <w:rPr>
+                <w:rFonts w:ascii="Times New Roman" w:hAnsi="Times New Roman" w:cs="Times New Roman"/>
+              </w:rPr>
+            </w:pPr>
+            <w:r>
+              <w:rPr>
+                <w:rFonts w:ascii="Times New Roman" w:hAnsi="Times New Roman" w:eastAsia="SimSun" w:cs="Times New Roman"/>
+                <w:kern w:val="0"/>
+                <w:lang w:val="en-US" w:eastAsia="zh-CN" w:bidi="ar"/>
+              </w:rPr>
+              <w:t>36.7°C</w:t>
+            </w:r>
+          </w:p>
+        </w:tc>
+      </w:tr>
+      <w:tr>
+        <w:tblPrEx>
+          <w:tblLayout w:type="fixed"/>
+        </w:tblPrEx>
+        <w:trPr>
+          <w:tblCellSpacing w:w="15" w:type="dxa"/>
+        </w:trPr>
+        <w:tc>
+          <w:tcPr>
+            <w:tcW w:w="1799" w:type="dxa"/>
+            <w:vAlign w:val="center"/>
+          </w:tcPr>
+          <w:p>
+            <w:pPr>
+              <w:widowControl/>
+              <w:rPr>
+                <w:rFonts w:ascii="Times New Roman" w:hAnsi="Times New Roman" w:cs="Times New Roman"/>
+              </w:rPr>
+            </w:pPr>
+            <w:r>
+              <w:rPr>
+                <w:rFonts w:ascii="Times New Roman" w:hAnsi="Times New Roman" w:eastAsia="SimSun" w:cs="Times New Roman"/>
+                <w:kern w:val="0"/>
+                <w:lang w:val="en-US" w:eastAsia="zh-CN" w:bidi="ar"/>
+              </w:rPr>
+              <w:t>Respiratory Rate</w:t>
+            </w:r>
+          </w:p>
+        </w:tc>
+        <w:tc>
+          <w:tcPr>
+            <w:tcW w:w="1579" w:type="dxa"/>
+            <w:vAlign w:val="center"/>
+          </w:tcPr>
+          <w:p>
+            <w:pPr>
+              <w:widowControl/>
+              <w:rPr>
+                <w:rFonts w:ascii="Times New Roman" w:hAnsi="Times New Roman" w:cs="Times New Roman"/>
+              </w:rPr>
+            </w:pPr>
+            <w:r>
+              <w:rPr>
+                <w:rFonts w:ascii="Times New Roman" w:hAnsi="Times New Roman" w:eastAsia="SimSun" w:cs="Times New Roman"/>
+                <w:kern w:val="0"/>
+                <w:lang w:val="en-US" w:eastAsia="zh-CN" w:bidi="ar"/>
+              </w:rPr>
+              <w:t>18 breaths/min</w:t>
+            </w:r>
+          </w:p>
+        </w:tc>
+      </w:tr>
+    </w:tbl>
+    <w:p>
+      <w:pPr>
+        <w:pStyle w:val="4"/>
+        <w:keepNext w:val="0"/>
+        <w:keepLines w:val="0"/>
+        <w:widowControl/>
+        <w:rPr>
+          <w:rFonts w:ascii="Times New Roman" w:hAnsi="Times New Roman" w:cs="Times New Roman"/>
+          <w:sz w:val="24"/>
+          <w:szCs w:val="24"/>
+        </w:rPr>
+      </w:pPr>
+      <w:r>
+        <w:rPr>
+          <w:rFonts w:ascii="Times New Roman" w:hAnsi="Times New Roman" w:cs="Times New Roman"/>
+          <w:sz w:val="24"/>
+          <w:szCs w:val="24"/>
+        </w:rPr>
+        <w:t>Physical Capacity</w:t>
+      </w:r>
+    </w:p>
+    <w:tbl>
+      <w:tblPr>
+        <w:tblStyle w:val="21"/>
+        <w:tblW w:w="2763" w:type="dxa"/>
+        <w:tblCellSpacing w:w="15" w:type="dxa"/>
+        <w:tblInd w:w="0" w:type="dxa"/>
+        <w:tblLayout w:type="fixed"/>
+        <w:tblCellMar>
+          <w:top w:w="15" w:type="dxa"/>
+          <w:left w:w="15" w:type="dxa"/>
+          <w:bottom w:w="15" w:type="dxa"/>
+          <w:right w:w="15" w:type="dxa"/>
+        </w:tblCellMar>
+      </w:tblPr>
+      <w:tblGrid>
+        <w:gridCol w:w="1766"/>
+        <w:gridCol w:w="997"/>
+      </w:tblGrid>
+      <w:tr>
+        <w:tblPrEx>
+          <w:tblLayout w:type="fixed"/>
+          <w:tblCellMar>
+            <w:top w:w="15" w:type="dxa"/>
+            <w:left w:w="15" w:type="dxa"/>
+            <w:bottom w:w="15" w:type="dxa"/>
+            <w:right w:w="15" w:type="dxa"/>
+          </w:tblCellMar>
+        </w:tblPrEx>
+        <w:trPr>
+          <w:tblHeader/>
+          <w:tblCellSpacing w:w="15" w:type="dxa"/>
+        </w:trPr>
+        <w:tc>
+          <w:tcPr>
+            <w:tcW w:w="1721" w:type="dxa"/>
+            <w:vAlign w:val="center"/>
+          </w:tcPr>
+          <w:p>
+            <w:pPr>
+              <w:widowControl/>
+              <w:jc w:val="center"/>
+              <w:rPr>
+                <w:rFonts w:ascii="Times New Roman" w:hAnsi="Times New Roman" w:cs="Times New Roman"/>
+                <w:b/>
+              </w:rPr>
+            </w:pPr>
+            <w:r>
+              <w:rPr>
+                <w:rFonts w:ascii="Times New Roman" w:hAnsi="Times New Roman" w:eastAsia="SimSun" w:cs="Times New Roman"/>
+                <w:b/>
+                <w:kern w:val="0"/>
+                <w:lang w:val="en-US" w:eastAsia="zh-CN" w:bidi="ar"/>
+              </w:rPr>
+              <w:t>Attribute</w:t>
+            </w:r>
+          </w:p>
+        </w:tc>
+        <w:tc>
+          <w:tcPr>
+            <w:tcW w:w="952" w:type="dxa"/>
+            <w:vAlign w:val="center"/>
+          </w:tcPr>
+          <w:p>
+            <w:pPr>
+              <w:widowControl/>
+              <w:jc w:val="center"/>
+              <w:rPr>
+                <w:rFonts w:ascii="Times New Roman" w:hAnsi="Times New Roman" w:cs="Times New Roman"/>
+                <w:b/>
+              </w:rPr>
+            </w:pPr>
+            <w:r>
+              <w:rPr>
+                <w:rFonts w:ascii="Times New Roman" w:hAnsi="Times New Roman" w:eastAsia="SimSun" w:cs="Times New Roman"/>
+                <w:b/>
+                <w:kern w:val="0"/>
+                <w:lang w:val="en-US" w:eastAsia="zh-CN" w:bidi="ar"/>
+              </w:rPr>
+              <w:t>Value</w:t>
+            </w:r>
+          </w:p>
+        </w:tc>
+      </w:tr>
+      <w:tr>
+        <w:tblPrEx>
+          <w:tblLayout w:type="fixed"/>
+        </w:tblPrEx>
+        <w:trPr>
+          <w:tblCellSpacing w:w="15" w:type="dxa"/>
+        </w:trPr>
+        <w:tc>
+          <w:tcPr>
+            <w:tcW w:w="1721" w:type="dxa"/>
+            <w:vAlign w:val="center"/>
+          </w:tcPr>
+          <w:p>
+            <w:pPr>
+              <w:widowControl/>
+              <w:rPr>
+                <w:rFonts w:ascii="Times New Roman" w:hAnsi="Times New Roman" w:cs="Times New Roman"/>
+              </w:rPr>
+            </w:pPr>
+            <w:r>
+              <w:rPr>
+                <w:rFonts w:ascii="Times New Roman" w:hAnsi="Times New Roman" w:eastAsia="SimSun" w:cs="Times New Roman"/>
+                <w:kern w:val="0"/>
+                <w:lang w:val="en-US" w:eastAsia="zh-CN" w:bidi="ar"/>
+              </w:rPr>
+              <w:t>Strength Level</w:t>
+            </w:r>
+          </w:p>
+        </w:tc>
+        <w:tc>
+          <w:tcPr>
+            <w:tcW w:w="952" w:type="dxa"/>
+            <w:vAlign w:val="center"/>
+          </w:tcPr>
+          <w:p>
+            <w:pPr>
+              <w:widowControl/>
+              <w:rPr>
+                <w:rFonts w:ascii="Times New Roman" w:hAnsi="Times New Roman" w:cs="Times New Roman"/>
+              </w:rPr>
+            </w:pPr>
+            <w:r>
+              <w:rPr>
+                <w:rFonts w:ascii="Times New Roman" w:hAnsi="Times New Roman" w:eastAsia="SimSun" w:cs="Times New Roman"/>
+                <w:kern w:val="0"/>
+                <w:lang w:val="en-US" w:eastAsia="zh-CN" w:bidi="ar"/>
+              </w:rPr>
+              <w:t>0.65</w:t>
+            </w:r>
+          </w:p>
+        </w:tc>
+      </w:tr>
+      <w:tr>
+        <w:tblPrEx>
+          <w:tblLayout w:type="fixed"/>
+          <w:tblCellMar>
+            <w:top w:w="15" w:type="dxa"/>
+            <w:left w:w="15" w:type="dxa"/>
+            <w:bottom w:w="15" w:type="dxa"/>
+            <w:right w:w="15" w:type="dxa"/>
+          </w:tblCellMar>
+        </w:tblPrEx>
+        <w:trPr>
+          <w:tblCellSpacing w:w="15" w:type="dxa"/>
+        </w:trPr>
+        <w:tc>
+          <w:tcPr>
+            <w:tcW w:w="1721" w:type="dxa"/>
+            <w:vAlign w:val="center"/>
+          </w:tcPr>
+          <w:p>
+            <w:pPr>
+              <w:widowControl/>
+              <w:rPr>
+                <w:rFonts w:ascii="Times New Roman" w:hAnsi="Times New Roman" w:cs="Times New Roman"/>
+              </w:rPr>
+            </w:pPr>
+            <w:r>
+              <w:rPr>
+                <w:rFonts w:ascii="Times New Roman" w:hAnsi="Times New Roman" w:eastAsia="SimSun" w:cs="Times New Roman"/>
+                <w:kern w:val="0"/>
+                <w:lang w:val="en-US" w:eastAsia="zh-CN" w:bidi="ar"/>
+              </w:rPr>
+              <w:t>Endurance Rating</w:t>
+            </w:r>
+          </w:p>
+        </w:tc>
+        <w:tc>
+          <w:tcPr>
+            <w:tcW w:w="952" w:type="dxa"/>
+            <w:vAlign w:val="center"/>
+          </w:tcPr>
+          <w:p>
+            <w:pPr>
+              <w:widowControl/>
+              <w:rPr>
+                <w:rFonts w:ascii="Times New Roman" w:hAnsi="Times New Roman" w:cs="Times New Roman"/>
+              </w:rPr>
+            </w:pPr>
+            <w:r>
+              <w:rPr>
+                <w:rFonts w:ascii="Times New Roman" w:hAnsi="Times New Roman" w:eastAsia="SimSun" w:cs="Times New Roman"/>
+                <w:kern w:val="0"/>
+                <w:lang w:val="en-US" w:eastAsia="zh-CN" w:bidi="ar"/>
+              </w:rPr>
+              <w:t>0.70</w:t>
+            </w:r>
+          </w:p>
+        </w:tc>
+      </w:tr>
+      <w:tr>
+        <w:tblPrEx>
+          <w:tblLayout w:type="fixed"/>
+          <w:tblCellMar>
+            <w:top w:w="15" w:type="dxa"/>
+            <w:left w:w="15" w:type="dxa"/>
+            <w:bottom w:w="15" w:type="dxa"/>
+            <w:right w:w="15" w:type="dxa"/>
+          </w:tblCellMar>
+        </w:tblPrEx>
+        <w:trPr>
+          <w:tblCellSpacing w:w="15" w:type="dxa"/>
+        </w:trPr>
+        <w:tc>
+          <w:tcPr>
+            <w:tcW w:w="1721" w:type="dxa"/>
+            <w:vAlign w:val="center"/>
+          </w:tcPr>
+          <w:p>
+            <w:pPr>
+              <w:widowControl/>
+              <w:rPr>
+                <w:rFonts w:ascii="Times New Roman" w:hAnsi="Times New Roman" w:cs="Times New Roman"/>
+              </w:rPr>
+            </w:pPr>
+            <w:r>
+              <w:rPr>
+                <w:rFonts w:ascii="Times New Roman" w:hAnsi="Times New Roman" w:eastAsia="SimSun" w:cs="Times New Roman"/>
+                <w:kern w:val="0"/>
+                <w:lang w:val="en-US" w:eastAsia="zh-CN" w:bidi="ar"/>
+              </w:rPr>
+              <w:t>Reaction Time</w:t>
+            </w:r>
+          </w:p>
+        </w:tc>
+        <w:tc>
+          <w:tcPr>
+            <w:tcW w:w="952" w:type="dxa"/>
+            <w:vAlign w:val="center"/>
+          </w:tcPr>
+          <w:p>
+            <w:pPr>
+              <w:widowControl/>
+              <w:rPr>
+                <w:rFonts w:ascii="Times New Roman" w:hAnsi="Times New Roman" w:cs="Times New Roman"/>
+              </w:rPr>
+            </w:pPr>
+            <w:r>
+              <w:rPr>
+                <w:rFonts w:ascii="Times New Roman" w:hAnsi="Times New Roman" w:eastAsia="SimSun" w:cs="Times New Roman"/>
+                <w:kern w:val="0"/>
+                <w:lang w:val="en-US" w:eastAsia="zh-CN" w:bidi="ar"/>
+              </w:rPr>
+              <w:t>0.32 sec</w:t>
+            </w:r>
+          </w:p>
+        </w:tc>
+      </w:tr>
+      <w:tr>
+        <w:tblPrEx>
+          <w:tblLayout w:type="fixed"/>
+        </w:tblPrEx>
+        <w:trPr>
+          <w:tblCellSpacing w:w="15" w:type="dxa"/>
+        </w:trPr>
+        <w:tc>
+          <w:tcPr>
+            <w:tcW w:w="1721" w:type="dxa"/>
+            <w:vAlign w:val="center"/>
+          </w:tcPr>
+          <w:p>
+            <w:pPr>
+              <w:widowControl/>
+              <w:rPr>
+                <w:rFonts w:ascii="Times New Roman" w:hAnsi="Times New Roman" w:cs="Times New Roman"/>
+              </w:rPr>
+            </w:pPr>
+            <w:r>
+              <w:rPr>
+                <w:rFonts w:ascii="Times New Roman" w:hAnsi="Times New Roman" w:eastAsia="SimSun" w:cs="Times New Roman"/>
+                <w:kern w:val="0"/>
+                <w:lang w:val="en-US" w:eastAsia="zh-CN" w:bidi="ar"/>
+              </w:rPr>
+              <w:t>Movement Speed</w:t>
+            </w:r>
+          </w:p>
+        </w:tc>
+        <w:tc>
+          <w:tcPr>
+            <w:tcW w:w="952" w:type="dxa"/>
+            <w:vAlign w:val="center"/>
+          </w:tcPr>
+          <w:p>
+            <w:pPr>
+              <w:widowControl/>
+              <w:rPr>
+                <w:rFonts w:ascii="Times New Roman" w:hAnsi="Times New Roman" w:cs="Times New Roman"/>
+              </w:rPr>
+            </w:pPr>
+            <w:r>
+              <w:rPr>
+                <w:rFonts w:ascii="Times New Roman" w:hAnsi="Times New Roman" w:eastAsia="SimSun" w:cs="Times New Roman"/>
+                <w:kern w:val="0"/>
+                <w:lang w:val="en-US" w:eastAsia="zh-CN" w:bidi="ar"/>
+              </w:rPr>
+              <w:t>0.68</w:t>
+            </w:r>
+          </w:p>
+        </w:tc>
+      </w:tr>
+    </w:tbl>
+    <w:p>
+      <w:pPr>
+        <w:pStyle w:val="4"/>
+        <w:keepNext w:val="0"/>
+        <w:keepLines w:val="0"/>
+        <w:widowControl/>
+        <w:rPr>
+          <w:rFonts w:ascii="Times New Roman" w:hAnsi="Times New Roman" w:cs="Times New Roman"/>
+          <w:sz w:val="24"/>
+          <w:szCs w:val="24"/>
+        </w:rPr>
+      </w:pPr>
+      <w:r>
+        <w:rPr>
+          <w:rFonts w:ascii="Times New Roman" w:hAnsi="Times New Roman" w:cs="Times New Roman"/>
+          <w:sz w:val="24"/>
+          <w:szCs w:val="24"/>
+        </w:rPr>
+        <w:t>Health Status</w:t>
+      </w:r>
+    </w:p>
+    <w:tbl>
+      <w:tblPr>
+        <w:tblStyle w:val="21"/>
+        <w:tblW w:w="2871" w:type="dxa"/>
+        <w:tblCellSpacing w:w="15" w:type="dxa"/>
+        <w:tblInd w:w="0" w:type="dxa"/>
+        <w:tblLayout w:type="fixed"/>
+        <w:tblCellMar>
+          <w:top w:w="15" w:type="dxa"/>
+          <w:left w:w="15" w:type="dxa"/>
+          <w:bottom w:w="15" w:type="dxa"/>
+          <w:right w:w="15" w:type="dxa"/>
+        </w:tblCellMar>
+      </w:tblPr>
+      <w:tblGrid>
+        <w:gridCol w:w="2100"/>
+        <w:gridCol w:w="771"/>
+      </w:tblGrid>
+      <w:tr>
+        <w:tblPrEx>
+          <w:tblLayout w:type="fixed"/>
+        </w:tblPrEx>
+        <w:trPr>
+          <w:tblHeader/>
+          <w:tblCellSpacing w:w="15" w:type="dxa"/>
+        </w:trPr>
+        <w:tc>
+          <w:tcPr>
             <w:tcW w:w="2055" w:type="dxa"/>
             <w:vAlign w:val="center"/>
           </w:tcPr>
           <w:p>
             <w:pPr>
               <w:widowControl/>
+              <w:jc w:val="center"/>
               <w:rPr>
                 <w:rFonts w:ascii="Times New Roman" w:hAnsi="Times New Roman" w:cs="Times New Roman"/>
+                <w:b/>
               </w:rPr>
             </w:pPr>
             <w:r>
               <w:rPr>
                 <w:rFonts w:ascii="Times New Roman" w:hAnsi="Times New Roman" w:eastAsia="SimSun" w:cs="Times New Roman"/>
+                <w:b/>
                 <w:kern w:val="0"/>
                 <w:lang w:val="en-US" w:eastAsia="zh-CN" w:bidi="ar"/>
               </w:rPr>
-              <w:t>Fatigue Percentage</w:t>
+              <w:t>Attribute</w:t>
             </w:r>
           </w:p>
         </w:tc>
@@ -5757,17 +6993,20 @@
           <w:p>
             <w:pPr>
               <w:widowControl/>
+              <w:jc w:val="center"/>
               <w:rPr>
                 <w:rFonts w:ascii="Times New Roman" w:hAnsi="Times New Roman" w:cs="Times New Roman"/>
+                <w:b/>
               </w:rPr>
             </w:pPr>
             <w:r>
               <w:rPr>
                 <w:rFonts w:ascii="Times New Roman" w:hAnsi="Times New Roman" w:eastAsia="SimSun" w:cs="Times New Roman"/>
+                <w:b/>
                 <w:kern w:val="0"/>
                 <w:lang w:val="en-US" w:eastAsia="zh-CN" w:bidi="ar"/>
               </w:rPr>
-              <w:t>12%</w:t>
+              <w:t>Value</w:t>
             </w:r>
           </w:p>
         </w:tc>
@@ -5797,6 +7036,162 @@
                 <w:kern w:val="0"/>
                 <w:lang w:val="en-US" w:eastAsia="zh-CN" w:bidi="ar"/>
               </w:rPr>
+              <w:t>Overall Health Index</w:t>
+            </w:r>
+          </w:p>
+        </w:tc>
+        <w:tc>
+          <w:tcPr>
+            <w:tcW w:w="726" w:type="dxa"/>
+            <w:vAlign w:val="center"/>
+          </w:tcPr>
+          <w:p>
+            <w:pPr>
+              <w:widowControl/>
+              <w:rPr>
+                <w:rFonts w:ascii="Times New Roman" w:hAnsi="Times New Roman" w:cs="Times New Roman"/>
+              </w:rPr>
+            </w:pPr>
+            <w:r>
+              <w:rPr>
+                <w:rFonts w:ascii="Times New Roman" w:hAnsi="Times New Roman" w:eastAsia="SimSun" w:cs="Times New Roman"/>
+                <w:kern w:val="0"/>
+                <w:lang w:val="en-US" w:eastAsia="zh-CN" w:bidi="ar"/>
+              </w:rPr>
+              <w:t>0.69</w:t>
+            </w:r>
+          </w:p>
+        </w:tc>
+      </w:tr>
+      <w:tr>
+        <w:tblPrEx>
+          <w:tblLayout w:type="fixed"/>
+        </w:tblPrEx>
+        <w:trPr>
+          <w:tblCellSpacing w:w="15" w:type="dxa"/>
+        </w:trPr>
+        <w:tc>
+          <w:tcPr>
+            <w:tcW w:w="2055" w:type="dxa"/>
+            <w:vAlign w:val="center"/>
+          </w:tcPr>
+          <w:p>
+            <w:pPr>
+              <w:widowControl/>
+              <w:rPr>
+                <w:rFonts w:ascii="Times New Roman" w:hAnsi="Times New Roman" w:cs="Times New Roman"/>
+              </w:rPr>
+            </w:pPr>
+            <w:r>
+              <w:rPr>
+                <w:rFonts w:ascii="Times New Roman" w:hAnsi="Times New Roman" w:eastAsia="SimSun" w:cs="Times New Roman"/>
+                <w:kern w:val="0"/>
+                <w:lang w:val="en-US" w:eastAsia="zh-CN" w:bidi="ar"/>
+              </w:rPr>
+              <w:t>Injury/Damage Level</w:t>
+            </w:r>
+          </w:p>
+        </w:tc>
+        <w:tc>
+          <w:tcPr>
+            <w:tcW w:w="726" w:type="dxa"/>
+            <w:vAlign w:val="center"/>
+          </w:tcPr>
+          <w:p>
+            <w:pPr>
+              <w:widowControl/>
+              <w:rPr>
+                <w:rFonts w:ascii="Times New Roman" w:hAnsi="Times New Roman" w:cs="Times New Roman"/>
+              </w:rPr>
+            </w:pPr>
+            <w:r>
+              <w:rPr>
+                <w:rFonts w:ascii="Times New Roman" w:hAnsi="Times New Roman" w:eastAsia="SimSun" w:cs="Times New Roman"/>
+                <w:kern w:val="0"/>
+                <w:lang w:val="en-US" w:eastAsia="zh-CN" w:bidi="ar"/>
+              </w:rPr>
+              <w:t>0.0</w:t>
+            </w:r>
+          </w:p>
+        </w:tc>
+      </w:tr>
+      <w:tr>
+        <w:tblPrEx>
+          <w:tblLayout w:type="fixed"/>
+        </w:tblPrEx>
+        <w:trPr>
+          <w:tblCellSpacing w:w="15" w:type="dxa"/>
+        </w:trPr>
+        <w:tc>
+          <w:tcPr>
+            <w:tcW w:w="2055" w:type="dxa"/>
+            <w:vAlign w:val="center"/>
+          </w:tcPr>
+          <w:p>
+            <w:pPr>
+              <w:widowControl/>
+              <w:rPr>
+                <w:rFonts w:ascii="Times New Roman" w:hAnsi="Times New Roman" w:cs="Times New Roman"/>
+              </w:rPr>
+            </w:pPr>
+            <w:r>
+              <w:rPr>
+                <w:rFonts w:ascii="Times New Roman" w:hAnsi="Times New Roman" w:eastAsia="SimSun" w:cs="Times New Roman"/>
+                <w:kern w:val="0"/>
+                <w:lang w:val="en-US" w:eastAsia="zh-CN" w:bidi="ar"/>
+              </w:rPr>
+              <w:t>Fatigue Percentage</w:t>
+            </w:r>
+          </w:p>
+        </w:tc>
+        <w:tc>
+          <w:tcPr>
+            <w:tcW w:w="726" w:type="dxa"/>
+            <w:vAlign w:val="center"/>
+          </w:tcPr>
+          <w:p>
+            <w:pPr>
+              <w:widowControl/>
+              <w:rPr>
+                <w:rFonts w:ascii="Times New Roman" w:hAnsi="Times New Roman" w:cs="Times New Roman"/>
+              </w:rPr>
+            </w:pPr>
+            <w:r>
+              <w:rPr>
+                <w:rFonts w:ascii="Times New Roman" w:hAnsi="Times New Roman" w:eastAsia="SimSun" w:cs="Times New Roman"/>
+                <w:kern w:val="0"/>
+                <w:lang w:val="en-US" w:eastAsia="zh-CN" w:bidi="ar"/>
+              </w:rPr>
+              <w:t>8%</w:t>
+            </w:r>
+          </w:p>
+        </w:tc>
+      </w:tr>
+      <w:tr>
+        <w:tblPrEx>
+          <w:tblLayout w:type="fixed"/>
+        </w:tblPrEx>
+        <w:trPr>
+          <w:tblCellSpacing w:w="15" w:type="dxa"/>
+        </w:trPr>
+        <w:tc>
+          <w:tcPr>
+            <w:tcW w:w="2055" w:type="dxa"/>
+            <w:vAlign w:val="center"/>
+          </w:tcPr>
+          <w:p>
+            <w:pPr>
+              <w:widowControl/>
+              <w:rPr>
+                <w:rFonts w:ascii="Times New Roman" w:hAnsi="Times New Roman" w:cs="Times New Roman"/>
+              </w:rPr>
+            </w:pPr>
+            <w:r>
+              <w:rPr>
+                <w:rFonts w:ascii="Times New Roman" w:hAnsi="Times New Roman" w:eastAsia="SimSun" w:cs="Times New Roman"/>
+                <w:kern w:val="0"/>
+                <w:lang w:val="en-US" w:eastAsia="zh-CN" w:bidi="ar"/>
+              </w:rPr>
               <w:t>Stress Indicators</w:t>
             </w:r>
           </w:p>
@@ -5819,7 +7214,7 @@
                 <w:kern w:val="0"/>
                 <w:lang w:val="en-US" w:eastAsia="zh-CN" w:bidi="ar"/>
               </w:rPr>
-              <w:t>15%</w:t>
+              <w:t>10%</w:t>
             </w:r>
           </w:p>
         </w:tc>
@@ -5982,1461 +7377,6 @@
                 <w:kern w:val="0"/>
                 <w:lang w:val="en-US" w:eastAsia="zh-CN" w:bidi="ar"/>
               </w:rPr>
-              <w:t>1.05</w:t>
-            </w:r>
-          </w:p>
-        </w:tc>
-      </w:tr>
-      <w:tr>
-        <w:tblPrEx>
-          <w:tblLayout w:type="fixed"/>
-          <w:tblCellMar>
-            <w:top w:w="15" w:type="dxa"/>
-            <w:left w:w="15" w:type="dxa"/>
-            <w:bottom w:w="15" w:type="dxa"/>
-            <w:right w:w="15" w:type="dxa"/>
-          </w:tblCellMar>
-        </w:tblPrEx>
-        <w:trPr>
-          <w:tblCellSpacing w:w="15" w:type="dxa"/>
-        </w:trPr>
-        <w:tc>
-          <w:tcPr>
-            <w:tcW w:w="1190" w:type="dxa"/>
-            <w:vAlign w:val="center"/>
-          </w:tcPr>
-          <w:p>
-            <w:pPr>
-              <w:widowControl/>
-              <w:rPr>
-                <w:rFonts w:ascii="Times New Roman" w:hAnsi="Times New Roman" w:cs="Times New Roman"/>
-              </w:rPr>
-            </w:pPr>
-            <w:r>
-              <w:rPr>
-                <w:rFonts w:ascii="Times New Roman" w:hAnsi="Times New Roman" w:eastAsia="SimSun" w:cs="Times New Roman"/>
-                <w:kern w:val="0"/>
-                <w:lang w:val="en-US" w:eastAsia="zh-CN" w:bidi="ar"/>
-              </w:rPr>
-              <w:t>Speed</w:t>
-            </w:r>
-          </w:p>
-        </w:tc>
-        <w:tc>
-          <w:tcPr>
-            <w:tcW w:w="726" w:type="dxa"/>
-            <w:vAlign w:val="center"/>
-          </w:tcPr>
-          <w:p>
-            <w:pPr>
-              <w:widowControl/>
-              <w:rPr>
-                <w:rFonts w:ascii="Times New Roman" w:hAnsi="Times New Roman" w:cs="Times New Roman"/>
-              </w:rPr>
-            </w:pPr>
-            <w:r>
-              <w:rPr>
-                <w:rFonts w:ascii="Times New Roman" w:hAnsi="Times New Roman" w:eastAsia="SimSun" w:cs="Times New Roman"/>
-                <w:kern w:val="0"/>
-                <w:lang w:val="en-US" w:eastAsia="zh-CN" w:bidi="ar"/>
-              </w:rPr>
-              <w:t>1.03</w:t>
-            </w:r>
-          </w:p>
-        </w:tc>
-      </w:tr>
-      <w:tr>
-        <w:tblPrEx>
-          <w:tblLayout w:type="fixed"/>
-          <w:tblCellMar>
-            <w:top w:w="15" w:type="dxa"/>
-            <w:left w:w="15" w:type="dxa"/>
-            <w:bottom w:w="15" w:type="dxa"/>
-            <w:right w:w="15" w:type="dxa"/>
-          </w:tblCellMar>
-        </w:tblPrEx>
-        <w:trPr>
-          <w:tblCellSpacing w:w="15" w:type="dxa"/>
-        </w:trPr>
-        <w:tc>
-          <w:tcPr>
-            <w:tcW w:w="1190" w:type="dxa"/>
-            <w:vAlign w:val="center"/>
-          </w:tcPr>
-          <w:p>
-            <w:pPr>
-              <w:widowControl/>
-              <w:rPr>
-                <w:rFonts w:ascii="Times New Roman" w:hAnsi="Times New Roman" w:cs="Times New Roman"/>
-              </w:rPr>
-            </w:pPr>
-            <w:r>
-              <w:rPr>
-                <w:rFonts w:ascii="Times New Roman" w:hAnsi="Times New Roman" w:eastAsia="SimSun" w:cs="Times New Roman"/>
-                <w:kern w:val="0"/>
-                <w:lang w:val="en-US" w:eastAsia="zh-CN" w:bidi="ar"/>
-              </w:rPr>
-              <w:t>Life Force</w:t>
-            </w:r>
-          </w:p>
-        </w:tc>
-        <w:tc>
-          <w:tcPr>
-            <w:tcW w:w="726" w:type="dxa"/>
-            <w:vAlign w:val="center"/>
-          </w:tcPr>
-          <w:p>
-            <w:pPr>
-              <w:widowControl/>
-              <w:rPr>
-                <w:rFonts w:ascii="Times New Roman" w:hAnsi="Times New Roman" w:cs="Times New Roman"/>
-              </w:rPr>
-            </w:pPr>
-            <w:r>
-              <w:rPr>
-                <w:rFonts w:ascii="Times New Roman" w:hAnsi="Times New Roman" w:eastAsia="SimSun" w:cs="Times New Roman"/>
-                <w:kern w:val="0"/>
-                <w:lang w:val="en-US" w:eastAsia="zh-CN" w:bidi="ar"/>
-              </w:rPr>
-              <w:t>1.08</w:t>
-            </w:r>
-          </w:p>
-        </w:tc>
-      </w:tr>
-      <w:tr>
-        <w:tblPrEx>
-          <w:tblLayout w:type="fixed"/>
-        </w:tblPrEx>
-        <w:trPr>
-          <w:tblCellSpacing w:w="15" w:type="dxa"/>
-        </w:trPr>
-        <w:tc>
-          <w:tcPr>
-            <w:tcW w:w="1190" w:type="dxa"/>
-            <w:vAlign w:val="center"/>
-          </w:tcPr>
-          <w:p>
-            <w:pPr>
-              <w:widowControl/>
-              <w:rPr>
-                <w:rFonts w:ascii="Times New Roman" w:hAnsi="Times New Roman" w:cs="Times New Roman"/>
-              </w:rPr>
-            </w:pPr>
-            <w:r>
-              <w:rPr>
-                <w:rFonts w:ascii="Times New Roman" w:hAnsi="Times New Roman" w:eastAsia="SimSun" w:cs="Times New Roman"/>
-                <w:kern w:val="0"/>
-                <w:lang w:val="en-US" w:eastAsia="zh-CN" w:bidi="ar"/>
-              </w:rPr>
-              <w:t>Stamina</w:t>
-            </w:r>
-          </w:p>
-        </w:tc>
-        <w:tc>
-          <w:tcPr>
-            <w:tcW w:w="726" w:type="dxa"/>
-            <w:vAlign w:val="center"/>
-          </w:tcPr>
-          <w:p>
-            <w:pPr>
-              <w:widowControl/>
-              <w:rPr>
-                <w:rFonts w:ascii="Times New Roman" w:hAnsi="Times New Roman" w:cs="Times New Roman"/>
-              </w:rPr>
-            </w:pPr>
-            <w:r>
-              <w:rPr>
-                <w:rFonts w:ascii="Times New Roman" w:hAnsi="Times New Roman" w:eastAsia="SimSun" w:cs="Times New Roman"/>
-                <w:kern w:val="0"/>
-                <w:lang w:val="en-US" w:eastAsia="zh-CN" w:bidi="ar"/>
-              </w:rPr>
-              <w:t>1.08</w:t>
-            </w:r>
-          </w:p>
-        </w:tc>
-      </w:tr>
-      <w:tr>
-        <w:tblPrEx>
-          <w:tblLayout w:type="fixed"/>
-          <w:tblCellMar>
-            <w:top w:w="15" w:type="dxa"/>
-            <w:left w:w="15" w:type="dxa"/>
-            <w:bottom w:w="15" w:type="dxa"/>
-            <w:right w:w="15" w:type="dxa"/>
-          </w:tblCellMar>
-        </w:tblPrEx>
-        <w:trPr>
-          <w:tblCellSpacing w:w="15" w:type="dxa"/>
-        </w:trPr>
-        <w:tc>
-          <w:tcPr>
-            <w:tcW w:w="1190" w:type="dxa"/>
-            <w:vAlign w:val="center"/>
-          </w:tcPr>
-          <w:p>
-            <w:pPr>
-              <w:widowControl/>
-              <w:rPr>
-                <w:rFonts w:ascii="Times New Roman" w:hAnsi="Times New Roman" w:cs="Times New Roman"/>
-              </w:rPr>
-            </w:pPr>
-            <w:r>
-              <w:rPr>
-                <w:rFonts w:ascii="Times New Roman" w:hAnsi="Times New Roman" w:eastAsia="SimSun" w:cs="Times New Roman"/>
-                <w:kern w:val="0"/>
-                <w:lang w:val="en-US" w:eastAsia="zh-CN" w:bidi="ar"/>
-              </w:rPr>
-              <w:t>Constitution</w:t>
-            </w:r>
-          </w:p>
-        </w:tc>
-        <w:tc>
-          <w:tcPr>
-            <w:tcW w:w="726" w:type="dxa"/>
-            <w:vAlign w:val="center"/>
-          </w:tcPr>
-          <w:p>
-            <w:pPr>
-              <w:widowControl/>
-              <w:rPr>
-                <w:rFonts w:ascii="Times New Roman" w:hAnsi="Times New Roman" w:cs="Times New Roman"/>
-              </w:rPr>
-            </w:pPr>
-            <w:r>
-              <w:rPr>
-                <w:rFonts w:ascii="Times New Roman" w:hAnsi="Times New Roman" w:eastAsia="SimSun" w:cs="Times New Roman"/>
-                <w:kern w:val="0"/>
-                <w:lang w:val="en-US" w:eastAsia="zh-CN" w:bidi="ar"/>
-              </w:rPr>
-              <w:t>1.03</w:t>
-            </w:r>
-          </w:p>
-        </w:tc>
-      </w:tr>
-    </w:tbl>
-    <w:p>
-      <w:pPr>
-        <w:widowControl/>
-        <w:rPr>
-          <w:rFonts w:ascii="Times New Roman" w:hAnsi="Times New Roman" w:cs="Times New Roman"/>
-        </w:rPr>
-      </w:pPr>
-      <w:r>
-        <w:rPr>
-          <w:rFonts w:ascii="Times New Roman" w:hAnsi="Times New Roman" w:cs="Times New Roman"/>
-        </w:rPr>
-        <w:pict>
-          <v:rect id="_x0000_i1032" o:spt="1" style="height:1.5pt;width:432pt;" fillcolor="#A0A0A0" filled="t" stroked="f" coordsize="21600,21600" o:hr="t" o:hrstd="t" o:hralign="center">
-            <v:path/>
-            <v:fill on="t" focussize="0,0"/>
-            <v:stroke on="f"/>
-            <v:imagedata o:title=""/>
-            <o:lock v:ext="edit"/>
-            <w10:wrap type="none"/>
-            <w10:anchorlock/>
-          </v:rect>
-        </w:pict>
-      </w:r>
-    </w:p>
-    <w:p>
-      <w:pPr>
-        <w:pStyle w:val="3"/>
-        <w:keepNext w:val="0"/>
-        <w:keepLines w:val="0"/>
-        <w:widowControl/>
-        <w:rPr>
-          <w:rFonts w:ascii="Times New Roman" w:hAnsi="Times New Roman" w:cs="Times New Roman"/>
-          <w:sz w:val="24"/>
-          <w:szCs w:val="24"/>
-        </w:rPr>
-      </w:pPr>
-      <w:r>
-        <w:rPr>
-          <w:rFonts w:ascii="Times New Roman" w:hAnsi="Times New Roman" w:cs="Times New Roman"/>
-          <w:sz w:val="24"/>
-          <w:szCs w:val="24"/>
-        </w:rPr>
-        <w:t>Pre-Awakening Report (Historical Data)</w:t>
-      </w:r>
-    </w:p>
-    <w:p>
-      <w:pPr>
-        <w:pStyle w:val="15"/>
-        <w:rPr>
-          <w:rFonts w:cs="Times New Roman"/>
-        </w:rPr>
-      </w:pPr>
-      <w:r>
-        <w:rPr>
-          <w:rStyle w:val="20"/>
-          <w:rFonts w:cs="Times New Roman"/>
-        </w:rPr>
-        <w:t>Kael Ardyn – IRIS Status Report (Pre-Awakening)</w:t>
-      </w:r>
-    </w:p>
-    <w:p>
-      <w:pPr>
-        <w:pStyle w:val="15"/>
-        <w:rPr>
-          <w:rFonts w:cs="Times New Roman"/>
-        </w:rPr>
-      </w:pPr>
-      <w:r>
-        <w:rPr>
-          <w:rStyle w:val="20"/>
-          <w:rFonts w:cs="Times New Roman"/>
-        </w:rPr>
-        <w:t>Personal Information</w:t>
-      </w:r>
-    </w:p>
-    <w:p>
-      <w:pPr>
-        <w:widowControl/>
-        <w:numPr>
-          <w:ilvl w:val="0"/>
-          <w:numId w:val="19"/>
-        </w:numPr>
-        <w:spacing w:beforeAutospacing="1" w:after="0" w:afterAutospacing="1"/>
-        <w:rPr>
-          <w:rFonts w:ascii="Times New Roman" w:hAnsi="Times New Roman" w:cs="Times New Roman"/>
-        </w:rPr>
-      </w:pPr>
-      <w:r>
-        <w:rPr>
-          <w:rStyle w:val="20"/>
-          <w:rFonts w:ascii="Times New Roman" w:hAnsi="Times New Roman" w:cs="Times New Roman"/>
-        </w:rPr>
-        <w:t>Age:</w:t>
-      </w:r>
-      <w:r>
-        <w:rPr>
-          <w:rFonts w:ascii="Times New Roman" w:hAnsi="Times New Roman" w:cs="Times New Roman"/>
-        </w:rPr>
-        <w:t xml:space="preserve"> 20 (just before apocalypse)</w:t>
-      </w:r>
-    </w:p>
-    <w:p>
-      <w:pPr>
-        <w:widowControl/>
-        <w:numPr>
-          <w:ilvl w:val="0"/>
-          <w:numId w:val="19"/>
-        </w:numPr>
-        <w:spacing w:beforeAutospacing="1" w:after="0" w:afterAutospacing="1"/>
-        <w:rPr>
-          <w:rFonts w:ascii="Times New Roman" w:hAnsi="Times New Roman" w:cs="Times New Roman"/>
-        </w:rPr>
-      </w:pPr>
-      <w:r>
-        <w:rPr>
-          <w:rStyle w:val="20"/>
-          <w:rFonts w:ascii="Times New Roman" w:hAnsi="Times New Roman" w:cs="Times New Roman"/>
-        </w:rPr>
-        <w:t>Location:</w:t>
-      </w:r>
-      <w:r>
-        <w:rPr>
-          <w:rFonts w:ascii="Times New Roman" w:hAnsi="Times New Roman" w:cs="Times New Roman"/>
-        </w:rPr>
-        <w:t xml:space="preserve"> Osaka / Tokyo Metaverse College</w:t>
-      </w:r>
-    </w:p>
-    <w:p>
-      <w:pPr>
-        <w:pStyle w:val="4"/>
-        <w:keepNext w:val="0"/>
-        <w:keepLines w:val="0"/>
-        <w:widowControl/>
-        <w:rPr>
-          <w:rFonts w:ascii="Times New Roman" w:hAnsi="Times New Roman" w:cs="Times New Roman"/>
-          <w:sz w:val="24"/>
-          <w:szCs w:val="24"/>
-        </w:rPr>
-      </w:pPr>
-      <w:r>
-        <w:rPr>
-          <w:rFonts w:ascii="Times New Roman" w:hAnsi="Times New Roman" w:cs="Times New Roman"/>
-          <w:sz w:val="24"/>
-          <w:szCs w:val="24"/>
-        </w:rPr>
-        <w:t>Core Vitals</w:t>
-      </w:r>
-    </w:p>
-    <w:tbl>
-      <w:tblPr>
-        <w:tblStyle w:val="21"/>
-        <w:tblW w:w="3468" w:type="dxa"/>
-        <w:tblCellSpacing w:w="15" w:type="dxa"/>
-        <w:tblInd w:w="0" w:type="dxa"/>
-        <w:tblLayout w:type="fixed"/>
-        <w:tblCellMar>
-          <w:top w:w="15" w:type="dxa"/>
-          <w:left w:w="15" w:type="dxa"/>
-          <w:bottom w:w="15" w:type="dxa"/>
-          <w:right w:w="15" w:type="dxa"/>
-        </w:tblCellMar>
-      </w:tblPr>
-      <w:tblGrid>
-        <w:gridCol w:w="1844"/>
-        <w:gridCol w:w="1624"/>
-      </w:tblGrid>
-      <w:tr>
-        <w:tblPrEx>
-          <w:tblLayout w:type="fixed"/>
-          <w:tblCellMar>
-            <w:top w:w="15" w:type="dxa"/>
-            <w:left w:w="15" w:type="dxa"/>
-            <w:bottom w:w="15" w:type="dxa"/>
-            <w:right w:w="15" w:type="dxa"/>
-          </w:tblCellMar>
-        </w:tblPrEx>
-        <w:trPr>
-          <w:tblHeader/>
-          <w:tblCellSpacing w:w="15" w:type="dxa"/>
-        </w:trPr>
-        <w:tc>
-          <w:tcPr>
-            <w:tcW w:w="1799" w:type="dxa"/>
-            <w:vAlign w:val="center"/>
-          </w:tcPr>
-          <w:p>
-            <w:pPr>
-              <w:widowControl/>
-              <w:jc w:val="center"/>
-              <w:rPr>
-                <w:rFonts w:ascii="Times New Roman" w:hAnsi="Times New Roman" w:cs="Times New Roman"/>
-                <w:b/>
-              </w:rPr>
-            </w:pPr>
-            <w:r>
-              <w:rPr>
-                <w:rFonts w:ascii="Times New Roman" w:hAnsi="Times New Roman" w:eastAsia="SimSun" w:cs="Times New Roman"/>
-                <w:b/>
-                <w:kern w:val="0"/>
-                <w:lang w:val="en-US" w:eastAsia="zh-CN" w:bidi="ar"/>
-              </w:rPr>
-              <w:t>Attribute</w:t>
-            </w:r>
-          </w:p>
-        </w:tc>
-        <w:tc>
-          <w:tcPr>
-            <w:tcW w:w="1579" w:type="dxa"/>
-            <w:vAlign w:val="center"/>
-          </w:tcPr>
-          <w:p>
-            <w:pPr>
-              <w:widowControl/>
-              <w:jc w:val="center"/>
-              <w:rPr>
-                <w:rFonts w:ascii="Times New Roman" w:hAnsi="Times New Roman" w:cs="Times New Roman"/>
-                <w:b/>
-              </w:rPr>
-            </w:pPr>
-            <w:r>
-              <w:rPr>
-                <w:rFonts w:ascii="Times New Roman" w:hAnsi="Times New Roman" w:eastAsia="SimSun" w:cs="Times New Roman"/>
-                <w:b/>
-                <w:kern w:val="0"/>
-                <w:lang w:val="en-US" w:eastAsia="zh-CN" w:bidi="ar"/>
-              </w:rPr>
-              <w:t>Value</w:t>
-            </w:r>
-          </w:p>
-        </w:tc>
-      </w:tr>
-      <w:tr>
-        <w:tblPrEx>
-          <w:tblLayout w:type="fixed"/>
-        </w:tblPrEx>
-        <w:trPr>
-          <w:tblCellSpacing w:w="15" w:type="dxa"/>
-        </w:trPr>
-        <w:tc>
-          <w:tcPr>
-            <w:tcW w:w="1799" w:type="dxa"/>
-            <w:vAlign w:val="center"/>
-          </w:tcPr>
-          <w:p>
-            <w:pPr>
-              <w:widowControl/>
-              <w:rPr>
-                <w:rFonts w:ascii="Times New Roman" w:hAnsi="Times New Roman" w:cs="Times New Roman"/>
-              </w:rPr>
-            </w:pPr>
-            <w:r>
-              <w:rPr>
-                <w:rFonts w:ascii="Times New Roman" w:hAnsi="Times New Roman" w:eastAsia="SimSun" w:cs="Times New Roman"/>
-                <w:kern w:val="0"/>
-                <w:lang w:val="en-US" w:eastAsia="zh-CN" w:bidi="ar"/>
-              </w:rPr>
-              <w:t>Heart Rate</w:t>
-            </w:r>
-          </w:p>
-        </w:tc>
-        <w:tc>
-          <w:tcPr>
-            <w:tcW w:w="1579" w:type="dxa"/>
-            <w:vAlign w:val="center"/>
-          </w:tcPr>
-          <w:p>
-            <w:pPr>
-              <w:widowControl/>
-              <w:rPr>
-                <w:rFonts w:ascii="Times New Roman" w:hAnsi="Times New Roman" w:cs="Times New Roman"/>
-              </w:rPr>
-            </w:pPr>
-            <w:r>
-              <w:rPr>
-                <w:rFonts w:ascii="Times New Roman" w:hAnsi="Times New Roman" w:eastAsia="SimSun" w:cs="Times New Roman"/>
-                <w:kern w:val="0"/>
-                <w:lang w:val="en-US" w:eastAsia="zh-CN" w:bidi="ar"/>
-              </w:rPr>
-              <w:t>78 bpm</w:t>
-            </w:r>
-          </w:p>
-        </w:tc>
-      </w:tr>
-      <w:tr>
-        <w:tblPrEx>
-          <w:tblLayout w:type="fixed"/>
-          <w:tblCellMar>
-            <w:top w:w="15" w:type="dxa"/>
-            <w:left w:w="15" w:type="dxa"/>
-            <w:bottom w:w="15" w:type="dxa"/>
-            <w:right w:w="15" w:type="dxa"/>
-          </w:tblCellMar>
-        </w:tblPrEx>
-        <w:trPr>
-          <w:tblCellSpacing w:w="15" w:type="dxa"/>
-        </w:trPr>
-        <w:tc>
-          <w:tcPr>
-            <w:tcW w:w="1799" w:type="dxa"/>
-            <w:vAlign w:val="center"/>
-          </w:tcPr>
-          <w:p>
-            <w:pPr>
-              <w:widowControl/>
-              <w:rPr>
-                <w:rFonts w:ascii="Times New Roman" w:hAnsi="Times New Roman" w:cs="Times New Roman"/>
-              </w:rPr>
-            </w:pPr>
-            <w:r>
-              <w:rPr>
-                <w:rFonts w:ascii="Times New Roman" w:hAnsi="Times New Roman" w:eastAsia="SimSun" w:cs="Times New Roman"/>
-                <w:kern w:val="0"/>
-                <w:lang w:val="en-US" w:eastAsia="zh-CN" w:bidi="ar"/>
-              </w:rPr>
-              <w:t>Blood Pressure</w:t>
-            </w:r>
-          </w:p>
-        </w:tc>
-        <w:tc>
-          <w:tcPr>
-            <w:tcW w:w="1579" w:type="dxa"/>
-            <w:vAlign w:val="center"/>
-          </w:tcPr>
-          <w:p>
-            <w:pPr>
-              <w:widowControl/>
-              <w:rPr>
-                <w:rFonts w:ascii="Times New Roman" w:hAnsi="Times New Roman" w:cs="Times New Roman"/>
-              </w:rPr>
-            </w:pPr>
-            <w:r>
-              <w:rPr>
-                <w:rFonts w:ascii="Times New Roman" w:hAnsi="Times New Roman" w:eastAsia="SimSun" w:cs="Times New Roman"/>
-                <w:kern w:val="0"/>
-                <w:lang w:val="en-US" w:eastAsia="zh-CN" w:bidi="ar"/>
-              </w:rPr>
-              <w:t>110/70 mmHg</w:t>
-            </w:r>
-          </w:p>
-        </w:tc>
-      </w:tr>
-      <w:tr>
-        <w:tblPrEx>
-          <w:tblLayout w:type="fixed"/>
-          <w:tblCellMar>
-            <w:top w:w="15" w:type="dxa"/>
-            <w:left w:w="15" w:type="dxa"/>
-            <w:bottom w:w="15" w:type="dxa"/>
-            <w:right w:w="15" w:type="dxa"/>
-          </w:tblCellMar>
-        </w:tblPrEx>
-        <w:trPr>
-          <w:tblCellSpacing w:w="15" w:type="dxa"/>
-        </w:trPr>
-        <w:tc>
-          <w:tcPr>
-            <w:tcW w:w="1799" w:type="dxa"/>
-            <w:vAlign w:val="center"/>
-          </w:tcPr>
-          <w:p>
-            <w:pPr>
-              <w:widowControl/>
-              <w:rPr>
-                <w:rFonts w:ascii="Times New Roman" w:hAnsi="Times New Roman" w:cs="Times New Roman"/>
-              </w:rPr>
-            </w:pPr>
-            <w:r>
-              <w:rPr>
-                <w:rFonts w:ascii="Times New Roman" w:hAnsi="Times New Roman" w:eastAsia="SimSun" w:cs="Times New Roman"/>
-                <w:kern w:val="0"/>
-                <w:lang w:val="en-US" w:eastAsia="zh-CN" w:bidi="ar"/>
-              </w:rPr>
-              <w:t>Body Temperature</w:t>
-            </w:r>
-          </w:p>
-        </w:tc>
-        <w:tc>
-          <w:tcPr>
-            <w:tcW w:w="1579" w:type="dxa"/>
-            <w:vAlign w:val="center"/>
-          </w:tcPr>
-          <w:p>
-            <w:pPr>
-              <w:widowControl/>
-              <w:rPr>
-                <w:rFonts w:ascii="Times New Roman" w:hAnsi="Times New Roman" w:cs="Times New Roman"/>
-              </w:rPr>
-            </w:pPr>
-            <w:r>
-              <w:rPr>
-                <w:rFonts w:ascii="Times New Roman" w:hAnsi="Times New Roman" w:eastAsia="SimSun" w:cs="Times New Roman"/>
-                <w:kern w:val="0"/>
-                <w:lang w:val="en-US" w:eastAsia="zh-CN" w:bidi="ar"/>
-              </w:rPr>
-              <w:t>36.7°C</w:t>
-            </w:r>
-          </w:p>
-        </w:tc>
-      </w:tr>
-      <w:tr>
-        <w:tblPrEx>
-          <w:tblLayout w:type="fixed"/>
-        </w:tblPrEx>
-        <w:trPr>
-          <w:tblCellSpacing w:w="15" w:type="dxa"/>
-        </w:trPr>
-        <w:tc>
-          <w:tcPr>
-            <w:tcW w:w="1799" w:type="dxa"/>
-            <w:vAlign w:val="center"/>
-          </w:tcPr>
-          <w:p>
-            <w:pPr>
-              <w:widowControl/>
-              <w:rPr>
-                <w:rFonts w:ascii="Times New Roman" w:hAnsi="Times New Roman" w:cs="Times New Roman"/>
-              </w:rPr>
-            </w:pPr>
-            <w:r>
-              <w:rPr>
-                <w:rFonts w:ascii="Times New Roman" w:hAnsi="Times New Roman" w:eastAsia="SimSun" w:cs="Times New Roman"/>
-                <w:kern w:val="0"/>
-                <w:lang w:val="en-US" w:eastAsia="zh-CN" w:bidi="ar"/>
-              </w:rPr>
-              <w:t>Respiratory Rate</w:t>
-            </w:r>
-          </w:p>
-        </w:tc>
-        <w:tc>
-          <w:tcPr>
-            <w:tcW w:w="1579" w:type="dxa"/>
-            <w:vAlign w:val="center"/>
-          </w:tcPr>
-          <w:p>
-            <w:pPr>
-              <w:widowControl/>
-              <w:rPr>
-                <w:rFonts w:ascii="Times New Roman" w:hAnsi="Times New Roman" w:cs="Times New Roman"/>
-              </w:rPr>
-            </w:pPr>
-            <w:r>
-              <w:rPr>
-                <w:rFonts w:ascii="Times New Roman" w:hAnsi="Times New Roman" w:eastAsia="SimSun" w:cs="Times New Roman"/>
-                <w:kern w:val="0"/>
-                <w:lang w:val="en-US" w:eastAsia="zh-CN" w:bidi="ar"/>
-              </w:rPr>
-              <w:t>18 breaths/min</w:t>
-            </w:r>
-          </w:p>
-        </w:tc>
-      </w:tr>
-    </w:tbl>
-    <w:p>
-      <w:pPr>
-        <w:pStyle w:val="4"/>
-        <w:keepNext w:val="0"/>
-        <w:keepLines w:val="0"/>
-        <w:widowControl/>
-        <w:rPr>
-          <w:rFonts w:ascii="Times New Roman" w:hAnsi="Times New Roman" w:cs="Times New Roman"/>
-          <w:sz w:val="24"/>
-          <w:szCs w:val="24"/>
-        </w:rPr>
-      </w:pPr>
-      <w:r>
-        <w:rPr>
-          <w:rFonts w:ascii="Times New Roman" w:hAnsi="Times New Roman" w:cs="Times New Roman"/>
-          <w:sz w:val="24"/>
-          <w:szCs w:val="24"/>
-        </w:rPr>
-        <w:t>Physical Capacity</w:t>
-      </w:r>
-    </w:p>
-    <w:tbl>
-      <w:tblPr>
-        <w:tblStyle w:val="21"/>
-        <w:tblW w:w="2763" w:type="dxa"/>
-        <w:tblCellSpacing w:w="15" w:type="dxa"/>
-        <w:tblInd w:w="0" w:type="dxa"/>
-        <w:tblLayout w:type="fixed"/>
-        <w:tblCellMar>
-          <w:top w:w="15" w:type="dxa"/>
-          <w:left w:w="15" w:type="dxa"/>
-          <w:bottom w:w="15" w:type="dxa"/>
-          <w:right w:w="15" w:type="dxa"/>
-        </w:tblCellMar>
-      </w:tblPr>
-      <w:tblGrid>
-        <w:gridCol w:w="1766"/>
-        <w:gridCol w:w="997"/>
-      </w:tblGrid>
-      <w:tr>
-        <w:tblPrEx>
-          <w:tblLayout w:type="fixed"/>
-        </w:tblPrEx>
-        <w:trPr>
-          <w:tblHeader/>
-          <w:tblCellSpacing w:w="15" w:type="dxa"/>
-        </w:trPr>
-        <w:tc>
-          <w:tcPr>
-            <w:tcW w:w="1721" w:type="dxa"/>
-            <w:vAlign w:val="center"/>
-          </w:tcPr>
-          <w:p>
-            <w:pPr>
-              <w:widowControl/>
-              <w:jc w:val="center"/>
-              <w:rPr>
-                <w:rFonts w:ascii="Times New Roman" w:hAnsi="Times New Roman" w:cs="Times New Roman"/>
-                <w:b/>
-              </w:rPr>
-            </w:pPr>
-            <w:r>
-              <w:rPr>
-                <w:rFonts w:ascii="Times New Roman" w:hAnsi="Times New Roman" w:eastAsia="SimSun" w:cs="Times New Roman"/>
-                <w:b/>
-                <w:kern w:val="0"/>
-                <w:lang w:val="en-US" w:eastAsia="zh-CN" w:bidi="ar"/>
-              </w:rPr>
-              <w:t>Attribute</w:t>
-            </w:r>
-          </w:p>
-        </w:tc>
-        <w:tc>
-          <w:tcPr>
-            <w:tcW w:w="952" w:type="dxa"/>
-            <w:vAlign w:val="center"/>
-          </w:tcPr>
-          <w:p>
-            <w:pPr>
-              <w:widowControl/>
-              <w:jc w:val="center"/>
-              <w:rPr>
-                <w:rFonts w:ascii="Times New Roman" w:hAnsi="Times New Roman" w:cs="Times New Roman"/>
-                <w:b/>
-              </w:rPr>
-            </w:pPr>
-            <w:r>
-              <w:rPr>
-                <w:rFonts w:ascii="Times New Roman" w:hAnsi="Times New Roman" w:eastAsia="SimSun" w:cs="Times New Roman"/>
-                <w:b/>
-                <w:kern w:val="0"/>
-                <w:lang w:val="en-US" w:eastAsia="zh-CN" w:bidi="ar"/>
-              </w:rPr>
-              <w:t>Value</w:t>
-            </w:r>
-          </w:p>
-        </w:tc>
-      </w:tr>
-      <w:tr>
-        <w:tblPrEx>
-          <w:tblLayout w:type="fixed"/>
-        </w:tblPrEx>
-        <w:trPr>
-          <w:tblCellSpacing w:w="15" w:type="dxa"/>
-        </w:trPr>
-        <w:tc>
-          <w:tcPr>
-            <w:tcW w:w="1721" w:type="dxa"/>
-            <w:vAlign w:val="center"/>
-          </w:tcPr>
-          <w:p>
-            <w:pPr>
-              <w:widowControl/>
-              <w:rPr>
-                <w:rFonts w:ascii="Times New Roman" w:hAnsi="Times New Roman" w:cs="Times New Roman"/>
-              </w:rPr>
-            </w:pPr>
-            <w:r>
-              <w:rPr>
-                <w:rFonts w:ascii="Times New Roman" w:hAnsi="Times New Roman" w:eastAsia="SimSun" w:cs="Times New Roman"/>
-                <w:kern w:val="0"/>
-                <w:lang w:val="en-US" w:eastAsia="zh-CN" w:bidi="ar"/>
-              </w:rPr>
-              <w:t>Strength Level</w:t>
-            </w:r>
-          </w:p>
-        </w:tc>
-        <w:tc>
-          <w:tcPr>
-            <w:tcW w:w="952" w:type="dxa"/>
-            <w:vAlign w:val="center"/>
-          </w:tcPr>
-          <w:p>
-            <w:pPr>
-              <w:widowControl/>
-              <w:rPr>
-                <w:rFonts w:ascii="Times New Roman" w:hAnsi="Times New Roman" w:cs="Times New Roman"/>
-              </w:rPr>
-            </w:pPr>
-            <w:r>
-              <w:rPr>
-                <w:rFonts w:ascii="Times New Roman" w:hAnsi="Times New Roman" w:eastAsia="SimSun" w:cs="Times New Roman"/>
-                <w:kern w:val="0"/>
-                <w:lang w:val="en-US" w:eastAsia="zh-CN" w:bidi="ar"/>
-              </w:rPr>
-              <w:t>0.65</w:t>
-            </w:r>
-          </w:p>
-        </w:tc>
-      </w:tr>
-      <w:tr>
-        <w:tblPrEx>
-          <w:tblLayout w:type="fixed"/>
-        </w:tblPrEx>
-        <w:trPr>
-          <w:tblCellSpacing w:w="15" w:type="dxa"/>
-        </w:trPr>
-        <w:tc>
-          <w:tcPr>
-            <w:tcW w:w="1721" w:type="dxa"/>
-            <w:vAlign w:val="center"/>
-          </w:tcPr>
-          <w:p>
-            <w:pPr>
-              <w:widowControl/>
-              <w:rPr>
-                <w:rFonts w:ascii="Times New Roman" w:hAnsi="Times New Roman" w:cs="Times New Roman"/>
-              </w:rPr>
-            </w:pPr>
-            <w:r>
-              <w:rPr>
-                <w:rFonts w:ascii="Times New Roman" w:hAnsi="Times New Roman" w:eastAsia="SimSun" w:cs="Times New Roman"/>
-                <w:kern w:val="0"/>
-                <w:lang w:val="en-US" w:eastAsia="zh-CN" w:bidi="ar"/>
-              </w:rPr>
-              <w:t>Endurance Rating</w:t>
-            </w:r>
-          </w:p>
-        </w:tc>
-        <w:tc>
-          <w:tcPr>
-            <w:tcW w:w="952" w:type="dxa"/>
-            <w:vAlign w:val="center"/>
-          </w:tcPr>
-          <w:p>
-            <w:pPr>
-              <w:widowControl/>
-              <w:rPr>
-                <w:rFonts w:ascii="Times New Roman" w:hAnsi="Times New Roman" w:cs="Times New Roman"/>
-              </w:rPr>
-            </w:pPr>
-            <w:r>
-              <w:rPr>
-                <w:rFonts w:ascii="Times New Roman" w:hAnsi="Times New Roman" w:eastAsia="SimSun" w:cs="Times New Roman"/>
-                <w:kern w:val="0"/>
-                <w:lang w:val="en-US" w:eastAsia="zh-CN" w:bidi="ar"/>
-              </w:rPr>
-              <w:t>0.70</w:t>
-            </w:r>
-          </w:p>
-        </w:tc>
-      </w:tr>
-      <w:tr>
-        <w:tblPrEx>
-          <w:tblLayout w:type="fixed"/>
-        </w:tblPrEx>
-        <w:trPr>
-          <w:tblCellSpacing w:w="15" w:type="dxa"/>
-        </w:trPr>
-        <w:tc>
-          <w:tcPr>
-            <w:tcW w:w="1721" w:type="dxa"/>
-            <w:vAlign w:val="center"/>
-          </w:tcPr>
-          <w:p>
-            <w:pPr>
-              <w:widowControl/>
-              <w:rPr>
-                <w:rFonts w:ascii="Times New Roman" w:hAnsi="Times New Roman" w:cs="Times New Roman"/>
-              </w:rPr>
-            </w:pPr>
-            <w:r>
-              <w:rPr>
-                <w:rFonts w:ascii="Times New Roman" w:hAnsi="Times New Roman" w:eastAsia="SimSun" w:cs="Times New Roman"/>
-                <w:kern w:val="0"/>
-                <w:lang w:val="en-US" w:eastAsia="zh-CN" w:bidi="ar"/>
-              </w:rPr>
-              <w:t>Reaction Time</w:t>
-            </w:r>
-          </w:p>
-        </w:tc>
-        <w:tc>
-          <w:tcPr>
-            <w:tcW w:w="952" w:type="dxa"/>
-            <w:vAlign w:val="center"/>
-          </w:tcPr>
-          <w:p>
-            <w:pPr>
-              <w:widowControl/>
-              <w:rPr>
-                <w:rFonts w:ascii="Times New Roman" w:hAnsi="Times New Roman" w:cs="Times New Roman"/>
-              </w:rPr>
-            </w:pPr>
-            <w:r>
-              <w:rPr>
-                <w:rFonts w:ascii="Times New Roman" w:hAnsi="Times New Roman" w:eastAsia="SimSun" w:cs="Times New Roman"/>
-                <w:kern w:val="0"/>
-                <w:lang w:val="en-US" w:eastAsia="zh-CN" w:bidi="ar"/>
-              </w:rPr>
-              <w:t>0.32 sec</w:t>
-            </w:r>
-          </w:p>
-        </w:tc>
-      </w:tr>
-      <w:tr>
-        <w:tblPrEx>
-          <w:tblLayout w:type="fixed"/>
-        </w:tblPrEx>
-        <w:trPr>
-          <w:tblCellSpacing w:w="15" w:type="dxa"/>
-        </w:trPr>
-        <w:tc>
-          <w:tcPr>
-            <w:tcW w:w="1721" w:type="dxa"/>
-            <w:vAlign w:val="center"/>
-          </w:tcPr>
-          <w:p>
-            <w:pPr>
-              <w:widowControl/>
-              <w:rPr>
-                <w:rFonts w:ascii="Times New Roman" w:hAnsi="Times New Roman" w:cs="Times New Roman"/>
-              </w:rPr>
-            </w:pPr>
-            <w:r>
-              <w:rPr>
-                <w:rFonts w:ascii="Times New Roman" w:hAnsi="Times New Roman" w:eastAsia="SimSun" w:cs="Times New Roman"/>
-                <w:kern w:val="0"/>
-                <w:lang w:val="en-US" w:eastAsia="zh-CN" w:bidi="ar"/>
-              </w:rPr>
-              <w:t>Movement Speed</w:t>
-            </w:r>
-          </w:p>
-        </w:tc>
-        <w:tc>
-          <w:tcPr>
-            <w:tcW w:w="952" w:type="dxa"/>
-            <w:vAlign w:val="center"/>
-          </w:tcPr>
-          <w:p>
-            <w:pPr>
-              <w:widowControl/>
-              <w:rPr>
-                <w:rFonts w:ascii="Times New Roman" w:hAnsi="Times New Roman" w:cs="Times New Roman"/>
-              </w:rPr>
-            </w:pPr>
-            <w:r>
-              <w:rPr>
-                <w:rFonts w:ascii="Times New Roman" w:hAnsi="Times New Roman" w:eastAsia="SimSun" w:cs="Times New Roman"/>
-                <w:kern w:val="0"/>
-                <w:lang w:val="en-US" w:eastAsia="zh-CN" w:bidi="ar"/>
-              </w:rPr>
-              <w:t>0.68</w:t>
-            </w:r>
-          </w:p>
-        </w:tc>
-      </w:tr>
-    </w:tbl>
-    <w:p>
-      <w:pPr>
-        <w:pStyle w:val="4"/>
-        <w:keepNext w:val="0"/>
-        <w:keepLines w:val="0"/>
-        <w:widowControl/>
-        <w:rPr>
-          <w:rFonts w:ascii="Times New Roman" w:hAnsi="Times New Roman" w:cs="Times New Roman"/>
-          <w:sz w:val="24"/>
-          <w:szCs w:val="24"/>
-        </w:rPr>
-      </w:pPr>
-      <w:r>
-        <w:rPr>
-          <w:rFonts w:ascii="Times New Roman" w:hAnsi="Times New Roman" w:cs="Times New Roman"/>
-          <w:sz w:val="24"/>
-          <w:szCs w:val="24"/>
-        </w:rPr>
-        <w:t>Health Status</w:t>
-      </w:r>
-    </w:p>
-    <w:tbl>
-      <w:tblPr>
-        <w:tblStyle w:val="21"/>
-        <w:tblW w:w="2871" w:type="dxa"/>
-        <w:tblCellSpacing w:w="15" w:type="dxa"/>
-        <w:tblInd w:w="0" w:type="dxa"/>
-        <w:tblLayout w:type="fixed"/>
-        <w:tblCellMar>
-          <w:top w:w="15" w:type="dxa"/>
-          <w:left w:w="15" w:type="dxa"/>
-          <w:bottom w:w="15" w:type="dxa"/>
-          <w:right w:w="15" w:type="dxa"/>
-        </w:tblCellMar>
-      </w:tblPr>
-      <w:tblGrid>
-        <w:gridCol w:w="2100"/>
-        <w:gridCol w:w="771"/>
-      </w:tblGrid>
-      <w:tr>
-        <w:tblPrEx>
-          <w:tblLayout w:type="fixed"/>
-        </w:tblPrEx>
-        <w:trPr>
-          <w:tblHeader/>
-          <w:tblCellSpacing w:w="15" w:type="dxa"/>
-        </w:trPr>
-        <w:tc>
-          <w:tcPr>
-            <w:tcW w:w="2055" w:type="dxa"/>
-            <w:vAlign w:val="center"/>
-          </w:tcPr>
-          <w:p>
-            <w:pPr>
-              <w:widowControl/>
-              <w:jc w:val="center"/>
-              <w:rPr>
-                <w:rFonts w:ascii="Times New Roman" w:hAnsi="Times New Roman" w:cs="Times New Roman"/>
-                <w:b/>
-              </w:rPr>
-            </w:pPr>
-            <w:r>
-              <w:rPr>
-                <w:rFonts w:ascii="Times New Roman" w:hAnsi="Times New Roman" w:eastAsia="SimSun" w:cs="Times New Roman"/>
-                <w:b/>
-                <w:kern w:val="0"/>
-                <w:lang w:val="en-US" w:eastAsia="zh-CN" w:bidi="ar"/>
-              </w:rPr>
-              <w:t>Attribute</w:t>
-            </w:r>
-          </w:p>
-        </w:tc>
-        <w:tc>
-          <w:tcPr>
-            <w:tcW w:w="726" w:type="dxa"/>
-            <w:vAlign w:val="center"/>
-          </w:tcPr>
-          <w:p>
-            <w:pPr>
-              <w:widowControl/>
-              <w:jc w:val="center"/>
-              <w:rPr>
-                <w:rFonts w:ascii="Times New Roman" w:hAnsi="Times New Roman" w:cs="Times New Roman"/>
-                <w:b/>
-              </w:rPr>
-            </w:pPr>
-            <w:r>
-              <w:rPr>
-                <w:rFonts w:ascii="Times New Roman" w:hAnsi="Times New Roman" w:eastAsia="SimSun" w:cs="Times New Roman"/>
-                <w:b/>
-                <w:kern w:val="0"/>
-                <w:lang w:val="en-US" w:eastAsia="zh-CN" w:bidi="ar"/>
-              </w:rPr>
-              <w:t>Value</w:t>
-            </w:r>
-          </w:p>
-        </w:tc>
-      </w:tr>
-      <w:tr>
-        <w:tblPrEx>
-          <w:tblLayout w:type="fixed"/>
-        </w:tblPrEx>
-        <w:trPr>
-          <w:tblCellSpacing w:w="15" w:type="dxa"/>
-        </w:trPr>
-        <w:tc>
-          <w:tcPr>
-            <w:tcW w:w="2055" w:type="dxa"/>
-            <w:vAlign w:val="center"/>
-          </w:tcPr>
-          <w:p>
-            <w:pPr>
-              <w:widowControl/>
-              <w:rPr>
-                <w:rFonts w:ascii="Times New Roman" w:hAnsi="Times New Roman" w:cs="Times New Roman"/>
-              </w:rPr>
-            </w:pPr>
-            <w:r>
-              <w:rPr>
-                <w:rFonts w:ascii="Times New Roman" w:hAnsi="Times New Roman" w:eastAsia="SimSun" w:cs="Times New Roman"/>
-                <w:kern w:val="0"/>
-                <w:lang w:val="en-US" w:eastAsia="zh-CN" w:bidi="ar"/>
-              </w:rPr>
-              <w:t>Overall Health Index</w:t>
-            </w:r>
-          </w:p>
-        </w:tc>
-        <w:tc>
-          <w:tcPr>
-            <w:tcW w:w="726" w:type="dxa"/>
-            <w:vAlign w:val="center"/>
-          </w:tcPr>
-          <w:p>
-            <w:pPr>
-              <w:widowControl/>
-              <w:rPr>
-                <w:rFonts w:ascii="Times New Roman" w:hAnsi="Times New Roman" w:cs="Times New Roman"/>
-              </w:rPr>
-            </w:pPr>
-            <w:r>
-              <w:rPr>
-                <w:rFonts w:ascii="Times New Roman" w:hAnsi="Times New Roman" w:eastAsia="SimSun" w:cs="Times New Roman"/>
-                <w:kern w:val="0"/>
-                <w:lang w:val="en-US" w:eastAsia="zh-CN" w:bidi="ar"/>
-              </w:rPr>
-              <w:t>0.69</w:t>
-            </w:r>
-          </w:p>
-        </w:tc>
-      </w:tr>
-      <w:tr>
-        <w:tblPrEx>
-          <w:tblLayout w:type="fixed"/>
-        </w:tblPrEx>
-        <w:trPr>
-          <w:tblCellSpacing w:w="15" w:type="dxa"/>
-        </w:trPr>
-        <w:tc>
-          <w:tcPr>
-            <w:tcW w:w="2055" w:type="dxa"/>
-            <w:vAlign w:val="center"/>
-          </w:tcPr>
-          <w:p>
-            <w:pPr>
-              <w:widowControl/>
-              <w:rPr>
-                <w:rFonts w:ascii="Times New Roman" w:hAnsi="Times New Roman" w:cs="Times New Roman"/>
-              </w:rPr>
-            </w:pPr>
-            <w:r>
-              <w:rPr>
-                <w:rFonts w:ascii="Times New Roman" w:hAnsi="Times New Roman" w:eastAsia="SimSun" w:cs="Times New Roman"/>
-                <w:kern w:val="0"/>
-                <w:lang w:val="en-US" w:eastAsia="zh-CN" w:bidi="ar"/>
-              </w:rPr>
-              <w:t>Injury/Damage Level</w:t>
-            </w:r>
-          </w:p>
-        </w:tc>
-        <w:tc>
-          <w:tcPr>
-            <w:tcW w:w="726" w:type="dxa"/>
-            <w:vAlign w:val="center"/>
-          </w:tcPr>
-          <w:p>
-            <w:pPr>
-              <w:widowControl/>
-              <w:rPr>
-                <w:rFonts w:ascii="Times New Roman" w:hAnsi="Times New Roman" w:cs="Times New Roman"/>
-              </w:rPr>
-            </w:pPr>
-            <w:r>
-              <w:rPr>
-                <w:rFonts w:ascii="Times New Roman" w:hAnsi="Times New Roman" w:eastAsia="SimSun" w:cs="Times New Roman"/>
-                <w:kern w:val="0"/>
-                <w:lang w:val="en-US" w:eastAsia="zh-CN" w:bidi="ar"/>
-              </w:rPr>
-              <w:t>0.0</w:t>
-            </w:r>
-          </w:p>
-        </w:tc>
-      </w:tr>
-      <w:tr>
-        <w:tblPrEx>
-          <w:tblLayout w:type="fixed"/>
-        </w:tblPrEx>
-        <w:trPr>
-          <w:tblCellSpacing w:w="15" w:type="dxa"/>
-        </w:trPr>
-        <w:tc>
-          <w:tcPr>
-            <w:tcW w:w="2055" w:type="dxa"/>
-            <w:vAlign w:val="center"/>
-          </w:tcPr>
-          <w:p>
-            <w:pPr>
-              <w:widowControl/>
-              <w:rPr>
-                <w:rFonts w:ascii="Times New Roman" w:hAnsi="Times New Roman" w:cs="Times New Roman"/>
-              </w:rPr>
-            </w:pPr>
-            <w:r>
-              <w:rPr>
-                <w:rFonts w:ascii="Times New Roman" w:hAnsi="Times New Roman" w:eastAsia="SimSun" w:cs="Times New Roman"/>
-                <w:kern w:val="0"/>
-                <w:lang w:val="en-US" w:eastAsia="zh-CN" w:bidi="ar"/>
-              </w:rPr>
-              <w:t>Fatigue Percentage</w:t>
-            </w:r>
-          </w:p>
-        </w:tc>
-        <w:tc>
-          <w:tcPr>
-            <w:tcW w:w="726" w:type="dxa"/>
-            <w:vAlign w:val="center"/>
-          </w:tcPr>
-          <w:p>
-            <w:pPr>
-              <w:widowControl/>
-              <w:rPr>
-                <w:rFonts w:ascii="Times New Roman" w:hAnsi="Times New Roman" w:cs="Times New Roman"/>
-              </w:rPr>
-            </w:pPr>
-            <w:r>
-              <w:rPr>
-                <w:rFonts w:ascii="Times New Roman" w:hAnsi="Times New Roman" w:eastAsia="SimSun" w:cs="Times New Roman"/>
-                <w:kern w:val="0"/>
-                <w:lang w:val="en-US" w:eastAsia="zh-CN" w:bidi="ar"/>
-              </w:rPr>
-              <w:t>8%</w:t>
-            </w:r>
-          </w:p>
-        </w:tc>
-      </w:tr>
-      <w:tr>
-        <w:tblPrEx>
-          <w:tblLayout w:type="fixed"/>
-        </w:tblPrEx>
-        <w:trPr>
-          <w:tblCellSpacing w:w="15" w:type="dxa"/>
-        </w:trPr>
-        <w:tc>
-          <w:tcPr>
-            <w:tcW w:w="2055" w:type="dxa"/>
-            <w:vAlign w:val="center"/>
-          </w:tcPr>
-          <w:p>
-            <w:pPr>
-              <w:widowControl/>
-              <w:rPr>
-                <w:rFonts w:ascii="Times New Roman" w:hAnsi="Times New Roman" w:cs="Times New Roman"/>
-              </w:rPr>
-            </w:pPr>
-            <w:r>
-              <w:rPr>
-                <w:rFonts w:ascii="Times New Roman" w:hAnsi="Times New Roman" w:eastAsia="SimSun" w:cs="Times New Roman"/>
-                <w:kern w:val="0"/>
-                <w:lang w:val="en-US" w:eastAsia="zh-CN" w:bidi="ar"/>
-              </w:rPr>
-              <w:t>Stress Indicators</w:t>
-            </w:r>
-          </w:p>
-        </w:tc>
-        <w:tc>
-          <w:tcPr>
-            <w:tcW w:w="726" w:type="dxa"/>
-            <w:vAlign w:val="center"/>
-          </w:tcPr>
-          <w:p>
-            <w:pPr>
-              <w:widowControl/>
-              <w:rPr>
-                <w:rFonts w:ascii="Times New Roman" w:hAnsi="Times New Roman" w:cs="Times New Roman"/>
-              </w:rPr>
-            </w:pPr>
-            <w:r>
-              <w:rPr>
-                <w:rFonts w:ascii="Times New Roman" w:hAnsi="Times New Roman" w:eastAsia="SimSun" w:cs="Times New Roman"/>
-                <w:kern w:val="0"/>
-                <w:lang w:val="en-US" w:eastAsia="zh-CN" w:bidi="ar"/>
-              </w:rPr>
-              <w:t>10%</w:t>
-            </w:r>
-          </w:p>
-        </w:tc>
-      </w:tr>
-    </w:tbl>
-    <w:p>
-      <w:pPr>
-        <w:pStyle w:val="4"/>
-        <w:keepNext w:val="0"/>
-        <w:keepLines w:val="0"/>
-        <w:widowControl/>
-        <w:rPr>
-          <w:rFonts w:ascii="Times New Roman" w:hAnsi="Times New Roman" w:cs="Times New Roman"/>
-          <w:sz w:val="24"/>
-          <w:szCs w:val="24"/>
-        </w:rPr>
-      </w:pPr>
-      <w:r>
-        <w:rPr>
-          <w:rFonts w:ascii="Times New Roman" w:hAnsi="Times New Roman" w:cs="Times New Roman"/>
-          <w:sz w:val="24"/>
-          <w:szCs w:val="24"/>
-        </w:rPr>
-        <w:t>Core Attributes</w:t>
-      </w:r>
-    </w:p>
-    <w:tbl>
-      <w:tblPr>
-        <w:tblStyle w:val="21"/>
-        <w:tblW w:w="2006" w:type="dxa"/>
-        <w:tblCellSpacing w:w="15" w:type="dxa"/>
-        <w:tblInd w:w="0" w:type="dxa"/>
-        <w:tblLayout w:type="fixed"/>
-        <w:tblCellMar>
-          <w:top w:w="15" w:type="dxa"/>
-          <w:left w:w="15" w:type="dxa"/>
-          <w:bottom w:w="15" w:type="dxa"/>
-          <w:right w:w="15" w:type="dxa"/>
-        </w:tblCellMar>
-      </w:tblPr>
-      <w:tblGrid>
-        <w:gridCol w:w="1235"/>
-        <w:gridCol w:w="771"/>
-      </w:tblGrid>
-      <w:tr>
-        <w:tblPrEx>
-          <w:tblLayout w:type="fixed"/>
-          <w:tblCellMar>
-            <w:top w:w="15" w:type="dxa"/>
-            <w:left w:w="15" w:type="dxa"/>
-            <w:bottom w:w="15" w:type="dxa"/>
-            <w:right w:w="15" w:type="dxa"/>
-          </w:tblCellMar>
-        </w:tblPrEx>
-        <w:trPr>
-          <w:tblHeader/>
-          <w:tblCellSpacing w:w="15" w:type="dxa"/>
-        </w:trPr>
-        <w:tc>
-          <w:tcPr>
-            <w:tcW w:w="1190" w:type="dxa"/>
-            <w:vAlign w:val="center"/>
-          </w:tcPr>
-          <w:p>
-            <w:pPr>
-              <w:widowControl/>
-              <w:jc w:val="center"/>
-              <w:rPr>
-                <w:rFonts w:ascii="Times New Roman" w:hAnsi="Times New Roman" w:cs="Times New Roman"/>
-                <w:b/>
-              </w:rPr>
-            </w:pPr>
-            <w:r>
-              <w:rPr>
-                <w:rFonts w:ascii="Times New Roman" w:hAnsi="Times New Roman" w:eastAsia="SimSun" w:cs="Times New Roman"/>
-                <w:b/>
-                <w:kern w:val="0"/>
-                <w:lang w:val="en-US" w:eastAsia="zh-CN" w:bidi="ar"/>
-              </w:rPr>
-              <w:t>Attribute</w:t>
-            </w:r>
-          </w:p>
-        </w:tc>
-        <w:tc>
-          <w:tcPr>
-            <w:tcW w:w="726" w:type="dxa"/>
-            <w:vAlign w:val="center"/>
-          </w:tcPr>
-          <w:p>
-            <w:pPr>
-              <w:widowControl/>
-              <w:jc w:val="center"/>
-              <w:rPr>
-                <w:rFonts w:ascii="Times New Roman" w:hAnsi="Times New Roman" w:cs="Times New Roman"/>
-                <w:b/>
-              </w:rPr>
-            </w:pPr>
-            <w:r>
-              <w:rPr>
-                <w:rFonts w:ascii="Times New Roman" w:hAnsi="Times New Roman" w:eastAsia="SimSun" w:cs="Times New Roman"/>
-                <w:b/>
-                <w:kern w:val="0"/>
-                <w:lang w:val="en-US" w:eastAsia="zh-CN" w:bidi="ar"/>
-              </w:rPr>
-              <w:t>Value</w:t>
-            </w:r>
-          </w:p>
-        </w:tc>
-      </w:tr>
-      <w:tr>
-        <w:tblPrEx>
-          <w:tblLayout w:type="fixed"/>
-          <w:tblCellMar>
-            <w:top w:w="15" w:type="dxa"/>
-            <w:left w:w="15" w:type="dxa"/>
-            <w:bottom w:w="15" w:type="dxa"/>
-            <w:right w:w="15" w:type="dxa"/>
-          </w:tblCellMar>
-        </w:tblPrEx>
-        <w:trPr>
-          <w:tblCellSpacing w:w="15" w:type="dxa"/>
-        </w:trPr>
-        <w:tc>
-          <w:tcPr>
-            <w:tcW w:w="1190" w:type="dxa"/>
-            <w:vAlign w:val="center"/>
-          </w:tcPr>
-          <w:p>
-            <w:pPr>
-              <w:widowControl/>
-              <w:rPr>
-                <w:rFonts w:ascii="Times New Roman" w:hAnsi="Times New Roman" w:cs="Times New Roman"/>
-              </w:rPr>
-            </w:pPr>
-            <w:r>
-              <w:rPr>
-                <w:rFonts w:ascii="Times New Roman" w:hAnsi="Times New Roman" w:eastAsia="SimSun" w:cs="Times New Roman"/>
-                <w:kern w:val="0"/>
-                <w:lang w:val="en-US" w:eastAsia="zh-CN" w:bidi="ar"/>
-              </w:rPr>
-              <w:t>Strength</w:t>
-            </w:r>
-          </w:p>
-        </w:tc>
-        <w:tc>
-          <w:tcPr>
-            <w:tcW w:w="726" w:type="dxa"/>
-            <w:vAlign w:val="center"/>
-          </w:tcPr>
-          <w:p>
-            <w:pPr>
-              <w:widowControl/>
-              <w:rPr>
-                <w:rFonts w:ascii="Times New Roman" w:hAnsi="Times New Roman" w:cs="Times New Roman"/>
-              </w:rPr>
-            </w:pPr>
-            <w:r>
-              <w:rPr>
-                <w:rFonts w:ascii="Times New Roman" w:hAnsi="Times New Roman" w:eastAsia="SimSun" w:cs="Times New Roman"/>
-                <w:kern w:val="0"/>
-                <w:lang w:val="en-US" w:eastAsia="zh-CN" w:bidi="ar"/>
-              </w:rPr>
               <w:t>0.65</w:t>
             </w:r>
           </w:p>
@@ -10164,6 +10104,12 @@
       <w:tr>
         <w:tblPrEx>
           <w:tblLayout w:type="fixed"/>
+          <w:tblCellMar>
+            <w:top w:w="15" w:type="dxa"/>
+            <w:left w:w="15" w:type="dxa"/>
+            <w:bottom w:w="15" w:type="dxa"/>
+            <w:right w:w="15" w:type="dxa"/>
+          </w:tblCellMar>
         </w:tblPrEx>
         <w:trPr>
           <w:tblCellSpacing w:w="15" w:type="dxa"/>
@@ -10214,6 +10160,12 @@
       <w:tr>
         <w:tblPrEx>
           <w:tblLayout w:type="fixed"/>
+          <w:tblCellMar>
+            <w:top w:w="15" w:type="dxa"/>
+            <w:left w:w="15" w:type="dxa"/>
+            <w:bottom w:w="15" w:type="dxa"/>
+            <w:right w:w="15" w:type="dxa"/>
+          </w:tblCellMar>
         </w:tblPrEx>
         <w:trPr>
           <w:tblCellSpacing w:w="15" w:type="dxa"/>
@@ -10264,6 +10216,12 @@
       <w:tr>
         <w:tblPrEx>
           <w:tblLayout w:type="fixed"/>
+          <w:tblCellMar>
+            <w:top w:w="15" w:type="dxa"/>
+            <w:left w:w="15" w:type="dxa"/>
+            <w:bottom w:w="15" w:type="dxa"/>
+            <w:right w:w="15" w:type="dxa"/>
+          </w:tblCellMar>
         </w:tblPrEx>
         <w:trPr>
           <w:tblCellSpacing w:w="15" w:type="dxa"/>
@@ -10414,6 +10372,12 @@
       <w:tr>
         <w:tblPrEx>
           <w:tblLayout w:type="fixed"/>
+          <w:tblCellMar>
+            <w:top w:w="15" w:type="dxa"/>
+            <w:left w:w="15" w:type="dxa"/>
+            <w:bottom w:w="15" w:type="dxa"/>
+            <w:right w:w="15" w:type="dxa"/>
+          </w:tblCellMar>
         </w:tblPrEx>
         <w:trPr>
           <w:tblCellSpacing w:w="15" w:type="dxa"/>
@@ -16585,13 +16549,7 @@
         <w:suppressLineNumbers w:val="0"/>
       </w:pPr>
       <w:r>
-        <w:t>Among them, sitting quietly beside the woman, was a familiar face—</w:t>
-      </w:r>
-      <w:r>
-        <w:rPr>
-          <w:lang w:val="en-US" w:eastAsia="zh-CN"/>
-        </w:rPr>
-        <w:t>A man of twenty with a shock of vibrant, unnatural blue hair falling over his eyes, clad in a neon-trimmed windbreaker and cargo pants.</w:t>
+        <w:t>Among them, sitting quietly beside the woman, was a familiar face—a man in his twenties with a shock of vibrant, unnatural blue hair falling over his eyes, clad in a neon-trimmed windbreaker and cargo pants.</w:t>
       </w:r>
     </w:p>
     <w:p>
@@ -16605,6 +16563,27 @@
       <w:r>
         <w:t>For a moment, Kael thought his mind was playing tricks on him. But no—there was no mistake.</w:t>
       </w:r>
+      <w:r>
+        <w:br w:type="textWrapping"/>
+      </w:r>
+      <w:r>
+        <w:t>It was someone he knew.</w:t>
+      </w:r>
+      <w:r>
+        <w:br w:type="textWrapping"/>
+      </w:r>
+      <w:r>
+        <w:t>Someone from the same college.</w:t>
+      </w:r>
+      <w:r>
+        <w:br w:type="textWrapping"/>
+      </w:r>
+      <w:r>
+        <w:rPr>
+          <w:rStyle w:val="19"/>
+        </w:rPr>
+        <w:t>Hirota.</w:t>
+      </w:r>
     </w:p>
     <w:p>
       <w:pPr>
@@ -16615,23 +16594,13 @@
         <w:suppressLineNumbers w:val="0"/>
       </w:pPr>
       <w:r>
-        <w:t>It was someone he knew.</w:t>
+        <w:t>His chest tightened. A classmate—from Osaka Metaverse College.</w:t>
       </w:r>
       <w:r>
         <w:br w:type="textWrapping"/>
       </w:r>
       <w:r>
-        <w:t xml:space="preserve">Someone from </w:t>
-      </w:r>
-      <w:r>
-        <w:rPr>
-          <w:rFonts w:hint="default"/>
-          <w:lang w:val="en"/>
-        </w:rPr>
-        <w:t>the same college as his</w:t>
-      </w:r>
-      <w:r>
-        <w:t>.</w:t>
+        <w:t>He hadn’t seen a familiar face in over a month.</w:t>
       </w:r>
     </w:p>
     <w:p>
@@ -16643,13 +16612,7 @@
         <w:suppressLineNumbers w:val="0"/>
       </w:pPr>
       <w:r>
-        <w:t xml:space="preserve">His voice caught in his throat. </w:t>
-      </w:r>
-      <w:r>
-        <w:rPr>
-          <w:rStyle w:val="19"/>
-        </w:rPr>
-        <w:t>That’s… Hiroto.</w:t>
+        <w:t>Cherry shifted on his shoulder, sensing his sudden change in emotion, and let out a quiet mewl. Kael placed a finger to her lips.</w:t>
       </w:r>
     </w:p>
     <w:p>
@@ -16661,7 +16624,7 @@
         <w:suppressLineNumbers w:val="0"/>
       </w:pPr>
       <w:r>
-        <w:t>A classmate. From Osaka Metaverse College.</w:t>
+        <w:t>“Iris,” he spoke mentally, “that’s someone I know.”</w:t>
       </w:r>
     </w:p>
     <w:p>
@@ -16673,7 +16636,13 @@
         <w:suppressLineNumbers w:val="0"/>
       </w:pPr>
       <w:r>
-        <w:t>He hadn’t seen another person he recognized in over a month.</w:t>
+        <w:t>Iris paused briefly before replying, her tone calm but edged with warning.</w:t>
+      </w:r>
+      <w:r>
+        <w:br w:type="textWrapping"/>
+      </w:r>
+      <w:r>
+        <w:t>“Then be careful, Kael. Familiarity doesn’t always mean safety. But if they turn hostile, remember—you and Cherry are far stronger than ordinary humans. You can handle yourselves.”</w:t>
       </w:r>
     </w:p>
     <w:p>
@@ -16685,17 +16654,7 @@
         <w:suppressLineNumbers w:val="0"/>
       </w:pPr>
       <w:r>
-        <w:t xml:space="preserve">Cherry shifted on his shoulder, sensing his sudden change in emotion, and let out a quiet mewl. Kael placed a finger to </w:t>
-      </w:r>
-      <w:r>
-        <w:rPr>
-          <w:rFonts w:hint="default"/>
-          <w:lang w:val="en"/>
-        </w:rPr>
-        <w:t xml:space="preserve">her </w:t>
-      </w:r>
-      <w:r>
-        <w:t>lips.</w:t>
+        <w:t>Kael inhaled deeply, steadying his heartbeat. He brushed the dust from his coat, adjusted his grip on the spear, and stepped from behind the wall.</w:t>
       </w:r>
     </w:p>
     <w:p>
@@ -16707,347 +16666,637 @@
         <w:suppressLineNumbers w:val="0"/>
       </w:pPr>
       <w:r>
-        <w:t xml:space="preserve">“Iris,” he </w:t>
+        <w:t>The door of the shop creaked as he approached. Inside, the woman holding her child was the first to see him. Her eyes widened.</w:t>
+      </w:r>
+      <w:r>
+        <w:br w:type="textWrapping"/>
+      </w:r>
+      <w:r>
+        <w:t>“Who’s there?!” she shouted.</w:t>
+      </w:r>
+    </w:p>
+    <w:p>
+      <w:pPr>
+        <w:pStyle w:val="15"/>
+        <w:keepNext w:val="0"/>
+        <w:keepLines w:val="0"/>
+        <w:widowControl/>
+        <w:suppressLineNumbers w:val="0"/>
+      </w:pPr>
+      <w:r>
+        <w:t xml:space="preserve">The two men reacted instantly. One older—mid-fifties, gray hair, face hardened by exhaustion—raised a </w:t>
+      </w:r>
+      <w:r>
+        <w:rPr>
+          <w:rStyle w:val="19"/>
+        </w:rPr>
+        <w:t>pulse gun</w:t>
+      </w:r>
+      <w:r>
+        <w:t>. Its faint hum lit his hands blue. The other, bulkier and perhaps forty, lifted an electric baton, its coils sparking faintly.</w:t>
+      </w:r>
+    </w:p>
+    <w:p>
+      <w:pPr>
+        <w:pStyle w:val="15"/>
+        <w:keepNext w:val="0"/>
+        <w:keepLines w:val="0"/>
+        <w:widowControl/>
+        <w:suppressLineNumbers w:val="0"/>
+      </w:pPr>
+      <w:r>
+        <w:t>Kael froze.</w:t>
+      </w:r>
+      <w:r>
+        <w:br w:type="textWrapping"/>
+      </w:r>
+      <w:r>
+        <w:rPr>
+          <w:rStyle w:val="19"/>
+        </w:rPr>
+        <w:t>Pulse gun?</w:t>
+      </w:r>
+      <w:r>
+        <w:br w:type="textWrapping"/>
+      </w:r>
+      <w:r>
+        <w:t xml:space="preserve">He hadn’t seen a functioning one since before the world fell apart. For a second, his mind blanked. </w:t>
+      </w:r>
+      <w:r>
+        <w:rPr>
+          <w:rStyle w:val="19"/>
+        </w:rPr>
+        <w:t>That thing could kill me in an instant.</w:t>
+      </w:r>
+    </w:p>
+    <w:p>
+      <w:pPr>
+        <w:pStyle w:val="15"/>
+        <w:keepNext w:val="0"/>
+        <w:keepLines w:val="0"/>
+        <w:widowControl/>
+        <w:suppressLineNumbers w:val="0"/>
+      </w:pPr>
+      <w:r>
+        <w:t>He forced his voice steady. “My name’s Kael Ardyn,” he said slowly, lifting his hand in surrender while keeping the spear down. “I mean no harm. I saw your group and thought maybe we could help each other.”</w:t>
+      </w:r>
+    </w:p>
+    <w:p>
+      <w:pPr>
+        <w:pStyle w:val="15"/>
+        <w:keepNext w:val="0"/>
+        <w:keepLines w:val="0"/>
+        <w:widowControl/>
+        <w:suppressLineNumbers w:val="0"/>
+      </w:pPr>
+      <w:r>
+        <w:t>The group didn’t lower their weapons. The air between them was heavy—fragile, one breath away from chaos. Then the woman’s eyes darted to his shoulder.</w:t>
+      </w:r>
+    </w:p>
+    <w:p>
+      <w:pPr>
+        <w:pStyle w:val="15"/>
+        <w:keepNext w:val="0"/>
+        <w:keepLines w:val="0"/>
+        <w:widowControl/>
+        <w:suppressLineNumbers w:val="0"/>
+      </w:pPr>
+      <w:r>
+        <w:t>Her face twisted. “</w:t>
       </w:r>
       <w:r>
         <w:rPr>
           <w:rFonts w:hint="default"/>
           <w:lang w:val="en"/>
         </w:rPr>
-        <w:t>mentally spoke</w:t>
-      </w:r>
-      <w:r>
-        <w:t>,  “that’s someone I know.”</w:t>
-      </w:r>
-    </w:p>
-    <w:p>
-      <w:pPr>
-        <w:pStyle w:val="15"/>
+        <w:t xml:space="preserve">A </w:t>
+      </w:r>
+      <w:r>
+        <w:t>cat</w:t>
+      </w:r>
+      <w:r>
         <w:rPr>
           <w:rFonts w:hint="default"/>
           <w:lang w:val="en"/>
         </w:rPr>
-      </w:pPr>
-      <w:r>
+        <w:t>!!!</w:t>
+      </w:r>
+      <w:r>
+        <w:t>—what is that thing?!” she hissed, raising her gun again.</w:t>
+      </w:r>
+    </w:p>
+    <w:p>
+      <w:pPr>
+        <w:pStyle w:val="15"/>
+        <w:keepNext w:val="0"/>
+        <w:keepLines w:val="0"/>
+        <w:widowControl/>
+        <w:suppressLineNumbers w:val="0"/>
+      </w:pPr>
+      <w:r>
+        <w:t>Kael’s pulse spiked. “No! Don’t shoot!” he blurted out, stepping back. “She’s not dangerous! She’s with me!”</w:t>
+      </w:r>
+    </w:p>
+    <w:p>
+      <w:pPr>
+        <w:pStyle w:val="15"/>
+        <w:keepNext w:val="0"/>
+        <w:keepLines w:val="0"/>
+        <w:widowControl/>
+        <w:suppressLineNumbers w:val="0"/>
+      </w:pPr>
+      <w:r>
+        <w:t>Cherry hissed sharply, fur bristling, a faint blue glint flickering in her eyes.</w:t>
+      </w:r>
+    </w:p>
+    <w:p>
+      <w:pPr>
+        <w:pStyle w:val="15"/>
+        <w:keepNext w:val="0"/>
+        <w:keepLines w:val="0"/>
+        <w:widowControl/>
+        <w:suppressLineNumbers w:val="0"/>
+      </w:pPr>
+      <w:r>
+        <w:t xml:space="preserve">Iris’s voice rang inside Kael’s mind. </w:t>
+      </w:r>
+      <w:r>
+        <w:rPr>
+          <w:rStyle w:val="19"/>
+        </w:rPr>
+        <w:t>Kael, their hostility level is rising. Prepare to disengage. Use Cherry to create a distraction if necessary—</w:t>
+      </w:r>
+    </w:p>
+    <w:p>
+      <w:pPr>
+        <w:pStyle w:val="15"/>
+        <w:keepNext w:val="0"/>
+        <w:keepLines w:val="0"/>
+        <w:widowControl/>
+        <w:suppressLineNumbers w:val="0"/>
+      </w:pPr>
+      <w:r>
+        <w:t>Before she could finish, a sudden shout cut through the tension.</w:t>
+      </w:r>
+    </w:p>
+    <w:p>
+      <w:pPr>
+        <w:pStyle w:val="15"/>
+        <w:keepNext w:val="0"/>
+        <w:keepLines w:val="0"/>
+        <w:widowControl/>
+        <w:suppressLineNumbers w:val="0"/>
+      </w:pPr>
+      <w:r>
+        <w:t>“Stop!!”</w:t>
+      </w:r>
+    </w:p>
+    <w:p>
+      <w:pPr>
+        <w:pStyle w:val="15"/>
+        <w:keepNext w:val="0"/>
+        <w:keepLines w:val="0"/>
+        <w:widowControl/>
+        <w:suppressLineNumbers w:val="0"/>
+      </w:pPr>
+      <w:r>
+        <w:t>All eyes turned.</w:t>
+      </w:r>
+    </w:p>
+    <w:p>
+      <w:pPr>
+        <w:pStyle w:val="15"/>
+        <w:keepNext w:val="0"/>
+        <w:keepLines w:val="0"/>
+        <w:widowControl/>
+        <w:suppressLineNumbers w:val="0"/>
+      </w:pPr>
+      <w:r>
+        <w:t>A young man stepped forward, holding the small girl protectively behind him. His face was smudged with dirt and fatigue, but his eyes—sharp, electric blue beneath messy hair—locked onto Kael with disbelief.</w:t>
+      </w:r>
+    </w:p>
+    <w:p>
+      <w:pPr>
+        <w:pStyle w:val="15"/>
+        <w:keepNext w:val="0"/>
+        <w:keepLines w:val="0"/>
+        <w:widowControl/>
+        <w:suppressLineNumbers w:val="0"/>
+      </w:pPr>
+      <w:r>
+        <w:t>“Kael… is that really you?”</w:t>
+      </w:r>
+    </w:p>
+    <w:p>
+      <w:pPr>
+        <w:pStyle w:val="15"/>
+        <w:keepNext w:val="0"/>
+        <w:keepLines w:val="0"/>
+        <w:widowControl/>
+        <w:suppressLineNumbers w:val="0"/>
+      </w:pPr>
+      <w:r>
+        <w:t>Kael blinked, his heart thudding in his chest. He let his grip on the spear loosen just slightly and pulled a faint, almost hesitant smile—half genuine, half guarded.</w:t>
+      </w:r>
+    </w:p>
+    <w:p>
+      <w:pPr>
+        <w:pStyle w:val="15"/>
+        <w:keepNext w:val="0"/>
+        <w:keepLines w:val="0"/>
+        <w:widowControl/>
+        <w:suppressLineNumbers w:val="0"/>
+      </w:pPr>
+      <w:r>
+        <w:t>“You…” he said, forcing surprise into his tone as if testing the words. “You’re… Hirota? Hirota Ren?”</w:t>
+      </w:r>
+    </w:p>
+    <w:p>
+      <w:pPr>
+        <w:pStyle w:val="15"/>
         <w:rPr>
           <w:rFonts w:hint="default"/>
           <w:lang w:val="en"/>
         </w:rPr>
-        <w:t>Iris paused for a fraction of a second before responding, her tone calm but edged with caution.</w:t>
-      </w:r>
-      <w:r>
+      </w:pPr>
+    </w:p>
+    <w:p>
+      <w:pPr>
+        <w:pStyle w:val="15"/>
         <w:rPr>
           <w:rFonts w:hint="default"/>
           <w:lang w:val="en"/>
         </w:rPr>
+      </w:pPr>
+    </w:p>
+    <w:p>
+      <w:pPr>
+        <w:pStyle w:val="15"/>
+        <w:rPr>
+          <w:rFonts w:hint="default"/>
+          <w:lang w:val="en"/>
+        </w:rPr>
+      </w:pPr>
+      <w:r>
+        <w:rPr>
+          <w:rFonts w:hint="default"/>
+          <w:lang w:val="en"/>
+        </w:rPr>
+        <w:t>Chapter 8</w:t>
+      </w:r>
+    </w:p>
+    <w:p>
+      <w:pPr>
+        <w:pStyle w:val="15"/>
+        <w:keepNext w:val="0"/>
+        <w:keepLines w:val="0"/>
+        <w:widowControl/>
+        <w:suppressLineNumbers w:val="0"/>
+      </w:pPr>
+      <w:r>
+        <w:t>Hirota’s eyes widened as if he couldn’t believe what he was seeing. Then, all at once, his expression broke into a trembling smile.</w:t>
+      </w:r>
+      <w:r>
         <w:br w:type="textWrapping"/>
       </w:r>
       <w:r>
+        <w:t>“Yes, Kael—it’s me. Hirota Ren,” he said, voice unsteady but filled with relief. “I never thought I’d see someone I know again... someone still alive.”</w:t>
+      </w:r>
+    </w:p>
+    <w:p>
+      <w:pPr>
+        <w:pStyle w:val="15"/>
+        <w:keepNext w:val="0"/>
+        <w:keepLines w:val="0"/>
+        <w:widowControl/>
+        <w:suppressLineNumbers w:val="0"/>
+      </w:pPr>
+      <w:r>
+        <w:t>But then his tone shifted, the joy breaking into something fragile. “I never thought… I’d see anyone again.”</w:t>
+      </w:r>
+      <w:r>
+        <w:br w:type="textWrapping"/>
+      </w:r>
+      <w:r>
+        <w:t>His voice cracked. The words caught in his throat.</w:t>
+      </w:r>
+      <w:r>
+        <w:br w:type="textWrapping"/>
+      </w:r>
+      <w:r>
+        <w:t>And then—he fell to his knees, shoulders shaking.</w:t>
+      </w:r>
+      <w:r>
+        <w:br w:type="textWrapping"/>
+      </w:r>
+      <w:r>
+        <w:t>“I never… thought…”</w:t>
+      </w:r>
+    </w:p>
+    <w:p>
+      <w:pPr>
+        <w:pStyle w:val="15"/>
+        <w:keepNext w:val="0"/>
+        <w:keepLines w:val="0"/>
+        <w:widowControl/>
+        <w:suppressLineNumbers w:val="0"/>
+      </w:pPr>
+      <w:r>
+        <w:t>Kael froze for a moment before kneeling down beside him, placing a steadying hand on his shoulder. Hirota’s sobs came raw and desperate. Kael didn’t say anything—he simply held him there.</w:t>
+      </w:r>
+    </w:p>
+    <w:p>
+      <w:pPr>
+        <w:pStyle w:val="15"/>
+        <w:keepNext w:val="0"/>
+        <w:keepLines w:val="0"/>
+        <w:widowControl/>
+        <w:suppressLineNumbers w:val="0"/>
+      </w:pPr>
+      <w:r>
+        <w:t xml:space="preserve">For the first time since the world fell apart, Kael felt guilt—not for surviving, but for </w:t>
+      </w:r>
+      <w:r>
+        <w:rPr>
+          <w:rStyle w:val="19"/>
+        </w:rPr>
+        <w:t>doubting</w:t>
+      </w:r>
+      <w:r>
+        <w:t xml:space="preserve"> someone who once shared his world.</w:t>
+      </w:r>
+    </w:p>
+    <w:p>
+      <w:pPr>
+        <w:pStyle w:val="15"/>
+        <w:keepNext w:val="0"/>
+        <w:keepLines w:val="0"/>
+        <w:widowControl/>
+        <w:suppressLineNumbers w:val="0"/>
+      </w:pPr>
+      <w:r>
+        <w:t>The others stayed silent. The woman lowered her pulse gun. The older man eased his stance. The tension slowly drained from the room.</w:t>
+      </w:r>
+    </w:p>
+    <w:p>
+      <w:pPr>
+        <w:pStyle w:val="15"/>
+        <w:keepNext w:val="0"/>
+        <w:keepLines w:val="0"/>
+        <w:widowControl/>
+        <w:suppressLineNumbers w:val="0"/>
+      </w:pPr>
+      <w:r>
+        <w:t>Hirota’s voice came again, broken and trembling.</w:t>
+      </w:r>
+      <w:r>
+        <w:br w:type="textWrapping"/>
+      </w:r>
+      <w:r>
+        <w:t>“My father… he died protecting me and my mother. His last words were to keep her safe—to be strong. I tried, Kael. I fought everything… those giant mosquitoes, the beetles, even a mutated dog. We survived so many nights.”</w:t>
+      </w:r>
+      <w:r>
+        <w:br w:type="textWrapping"/>
+      </w:r>
+      <w:r>
+        <w:t>He wiped his eyes, shaking his head. “But I couldn’t protect her. She saved me in the end. She pushed me away and…” His voice broke again. “Her last words were the same as his—‘Be safe.’”</w:t>
+      </w:r>
+    </w:p>
+    <w:p>
+      <w:pPr>
+        <w:pStyle w:val="15"/>
+        <w:keepNext w:val="0"/>
+        <w:keepLines w:val="0"/>
+        <w:widowControl/>
+        <w:suppressLineNumbers w:val="0"/>
+      </w:pPr>
+      <w:r>
+        <w:t>No one spoke. Even Cherry went still, the faint sound of her purring fading into the silence.</w:t>
+      </w:r>
+    </w:p>
+    <w:p>
+      <w:pPr>
+        <w:pStyle w:val="15"/>
+        <w:keepNext w:val="0"/>
+        <w:keepLines w:val="0"/>
+        <w:widowControl/>
+        <w:suppressLineNumbers w:val="0"/>
+      </w:pPr>
+      <w:r>
+        <w:t>The old man—gray-haired, firm but kind-eyed—walked forward. He placed a weathered hand on Hirota’s shoulder.</w:t>
+      </w:r>
+      <w:r>
+        <w:br w:type="textWrapping"/>
+      </w:r>
+      <w:r>
+        <w:t>“You’ve suffered much, young man,” he said in a voice that carried quiet strength. “But hardship forges the will to live. Remember their words. Remember their sacrifices. They wanted you safe—so live. Grow stronger, and survive for their sake.”</w:t>
+      </w:r>
+    </w:p>
+    <w:p>
+      <w:pPr>
+        <w:pStyle w:val="15"/>
+        <w:keepNext w:val="0"/>
+        <w:keepLines w:val="0"/>
+        <w:widowControl/>
+        <w:suppressLineNumbers w:val="0"/>
+      </w:pPr>
+      <w:r>
+        <w:t>His words seemed to ripple through the group. For a moment, even Kael felt something stir—a reminder of what it meant to keep moving forward.</w:t>
+      </w:r>
+    </w:p>
+    <w:p>
+      <w:pPr>
+        <w:pStyle w:val="15"/>
+        <w:keepNext w:val="0"/>
+        <w:keepLines w:val="0"/>
+        <w:widowControl/>
+        <w:suppressLineNumbers w:val="0"/>
+      </w:pPr>
+      <w:r>
+        <w:t>Iris’s voice whispered in Kael’s mind.</w:t>
+      </w:r>
+      <w:r>
+        <w:br w:type="textWrapping"/>
+      </w:r>
+      <w:r>
+        <w:t>“Kael, that man… his posture, his tone. He’s a retired soldier. I can tell from his discipline.”</w:t>
+      </w:r>
+    </w:p>
+    <w:p>
+      <w:pPr>
+        <w:pStyle w:val="15"/>
+        <w:keepNext w:val="0"/>
+        <w:keepLines w:val="0"/>
+        <w:widowControl/>
+        <w:suppressLineNumbers w:val="0"/>
+      </w:pPr>
+      <w:r>
+        <w:t>Kael nodded slightly in thought. The man’s presence radiated command, calm and control—something the world rarely had anymore.</w:t>
+      </w:r>
+    </w:p>
+    <w:p>
+      <w:pPr>
+        <w:pStyle w:val="15"/>
+        <w:keepNext w:val="0"/>
+        <w:keepLines w:val="0"/>
+        <w:widowControl/>
+        <w:suppressLineNumbers w:val="0"/>
+      </w:pPr>
+      <w:r>
+        <w:t>Hirota slowly stood, wiping the last of his tears. “Thank you, Tanaka… Grandpa,” he said, using the affectionate term survivors had begun calling the older man. “If not for you that day, I’d have been torn apart by that flock of mutated crows.”</w:t>
+      </w:r>
+    </w:p>
+    <w:p>
+      <w:pPr>
+        <w:pStyle w:val="15"/>
+        <w:keepNext w:val="0"/>
+        <w:keepLines w:val="0"/>
+        <w:widowControl/>
+        <w:suppressLineNumbers w:val="0"/>
+      </w:pPr>
+      <w:r>
+        <w:t>He turned back toward Kael, forcing a faint smile. “This is Kael Ardyn—he’s from my college, Osaka Metaverse College. We—”</w:t>
+      </w:r>
+    </w:p>
+    <w:p>
+      <w:pPr>
+        <w:pStyle w:val="15"/>
+        <w:keepNext w:val="0"/>
+        <w:keepLines w:val="0"/>
+        <w:widowControl/>
+        <w:suppressLineNumbers w:val="0"/>
+      </w:pPr>
+      <w:r>
+        <w:t>But the woman suddenly cut him off, voice sharp with suspicion.</w:t>
+      </w:r>
+      <w:r>
+        <w:br w:type="textWrapping"/>
+      </w:r>
+      <w:r>
+        <w:t xml:space="preserve">“I don’t care who he is,” she said coldly, pointing toward Kael. “I want to know </w:t>
+      </w:r>
+      <w:r>
+        <w:rPr>
+          <w:rStyle w:val="19"/>
+        </w:rPr>
+        <w:t>why</w:t>
+      </w:r>
+      <w:r>
+        <w:t xml:space="preserve"> he has that cat. Is it mutated like the others?”</w:t>
+      </w:r>
+    </w:p>
+    <w:p>
+      <w:pPr>
+        <w:pStyle w:val="15"/>
+        <w:keepNext w:val="0"/>
+        <w:keepLines w:val="0"/>
+        <w:widowControl/>
+        <w:suppressLineNumbers w:val="0"/>
+      </w:pPr>
+      <w:r>
+        <w:t>Instantly, the air grew tense again.</w:t>
+      </w:r>
+    </w:p>
+    <w:p>
+      <w:pPr>
+        <w:pStyle w:val="15"/>
+        <w:keepNext w:val="0"/>
+        <w:keepLines w:val="0"/>
+        <w:widowControl/>
+        <w:suppressLineNumbers w:val="0"/>
+      </w:pPr>
+      <w:r>
+        <w:t>The old man, Tanaka, raised a hand, steadying the moment. “Kael,” he said evenly. “I trust Hirota, and I want to trust you. But you understand our concern. That cat—you’re sure it’s safe? Not mutated?”</w:t>
+      </w:r>
+    </w:p>
+    <w:p>
+      <w:pPr>
+        <w:pStyle w:val="15"/>
+        <w:keepNext w:val="0"/>
+        <w:keepLines w:val="0"/>
+        <w:widowControl/>
+        <w:suppressLineNumbers w:val="0"/>
+      </w:pPr>
+      <w:r>
+        <w:t>Inside Kael’s mind, Iris’s voice came quick and firm.</w:t>
+      </w:r>
+      <w:r>
+        <w:br w:type="textWrapping"/>
+      </w:r>
+      <w:r>
+        <w:t>“Kael, no matter what—don’t reveal Cherry’s mutation or your increased strength from the mutated meat. It will only draw danger.”</w:t>
+      </w:r>
+    </w:p>
+    <w:p>
+      <w:pPr>
+        <w:pStyle w:val="15"/>
+        <w:keepNext w:val="0"/>
+        <w:keepLines w:val="0"/>
+        <w:widowControl/>
+        <w:suppressLineNumbers w:val="0"/>
+      </w:pPr>
+      <w:r>
+        <w:t>Kael’s arms tightened around Cherry as she nestled closer into his chest. He gave a small nod, composing himself before speaking aloud.</w:t>
+      </w:r>
+    </w:p>
+    <w:p>
+      <w:pPr>
+        <w:pStyle w:val="15"/>
+        <w:keepNext w:val="0"/>
+        <w:keepLines w:val="0"/>
+        <w:widowControl/>
+        <w:suppressLineNumbers w:val="0"/>
+      </w:pPr>
+      <w:r>
+        <w:t>“Actually,” he said, voice calm, “her name’s Cherry. I found her a few days ago in a food distribution hub. She’s the only normal animal I’ve seen since the world went to hell. I… wanted to protect that little bit of sanity left.”</w:t>
+      </w:r>
+    </w:p>
+    <w:p>
+      <w:pPr>
+        <w:pStyle w:val="15"/>
+        <w:keepNext w:val="0"/>
+        <w:keepLines w:val="0"/>
+        <w:widowControl/>
+        <w:suppressLineNumbers w:val="0"/>
+      </w:pPr>
+      <w:r>
+        <w:t>The woman’s expression softened slightly. The tension in the room eased. Even Tanaka seemed satisfied with the answer.</w:t>
+      </w:r>
+    </w:p>
+    <w:p>
+      <w:pPr>
+        <w:pStyle w:val="15"/>
+        <w:keepNext w:val="0"/>
+        <w:keepLines w:val="0"/>
+        <w:widowControl/>
+        <w:suppressLineNumbers w:val="0"/>
+      </w:pPr>
+      <w:r>
+        <w:t>“I see,” Tanaka said after a moment. “A remnant of peace in chaos… That’s worth holding onto.” He crossed his arms. “Tell me then, Kael—where have you been since the disaster struck?”</w:t>
+      </w:r>
+    </w:p>
+    <w:p>
+      <w:pPr>
+        <w:pStyle w:val="15"/>
+        <w:keepNext w:val="0"/>
+        <w:keepLines w:val="0"/>
+        <w:widowControl/>
+        <w:suppressLineNumbers w:val="0"/>
+      </w:pPr>
+      <w:r>
+        <w:t>Kael looked past them, through the broken windows of the shop, where the morning light bled through the red-stained sky.</w:t>
+      </w:r>
+    </w:p>
+    <w:p>
+      <w:pPr>
+        <w:pStyle w:val="15"/>
         <w:rPr>
           <w:rFonts w:hint="default"/>
           <w:lang w:val="en"/>
         </w:rPr>
-        <w:t>“Then be careful, Kael. Familiarity doesn’t always mean safety. But if they turn hostile, remember—you and Cherry are far stronger than ordinary humans. You can handle yourselves.”</w:t>
-      </w:r>
-    </w:p>
-    <w:p>
-      <w:pPr>
-        <w:pStyle w:val="15"/>
-        <w:rPr>
-          <w:rFonts w:hint="default"/>
-          <w:lang w:val="en"/>
-        </w:rPr>
-      </w:pPr>
-      <w:r>
-        <w:rPr>
-          <w:rFonts w:hint="default"/>
-          <w:lang w:val="en"/>
-        </w:rPr>
-        <w:t>Kael took a slow breath, steadying his heartbeat. He brushed the dust off his coat, checked his grip on the spear, and finally stepped out from behind the wall.</w:t>
-      </w:r>
-    </w:p>
-    <w:p>
-      <w:pPr>
-        <w:pStyle w:val="15"/>
-        <w:rPr>
-          <w:rFonts w:hint="default"/>
-          <w:lang w:val="en"/>
-        </w:rPr>
-      </w:pPr>
-      <w:r>
-        <w:rPr>
-          <w:rFonts w:hint="default"/>
-          <w:lang w:val="en"/>
-        </w:rPr>
-        <w:t>The front door of the shop creaked as he approached. Inside, the woman holding her child was the first to notice him. Her eyes widened, and she immediately shouted, “Who’s there?!”</w:t>
-      </w:r>
-    </w:p>
-    <w:p>
-      <w:pPr>
-        <w:pStyle w:val="15"/>
-        <w:rPr>
-          <w:rFonts w:hint="default"/>
-          <w:lang w:val="en"/>
-        </w:rPr>
-      </w:pPr>
-      <w:r>
-        <w:rPr>
-          <w:rFonts w:hint="default"/>
-          <w:lang w:val="en"/>
-        </w:rPr>
-        <w:t>The sound jolted the others into motion. Two men rushed to the entrance—one older, perhaps in his late fifties, gray hair streaked with soot and fatigue but eyes still sharp. He carried a pulse gun, its worn emitter humming faintly. Beside him stood a broader, middle-aged man clutching an electric baton. Both looked far too capable for their age.</w:t>
-      </w:r>
-    </w:p>
-    <w:p>
-      <w:pPr>
-        <w:pStyle w:val="15"/>
-        <w:rPr>
-          <w:rFonts w:hint="default"/>
-          <w:lang w:val="en"/>
-        </w:rPr>
-      </w:pPr>
-      <w:r>
-        <w:rPr>
-          <w:rFonts w:hint="default"/>
-          <w:lang w:val="en"/>
-        </w:rPr>
-        <w:t>They raised their weapons in unison.</w:t>
-      </w:r>
-    </w:p>
-    <w:p>
-      <w:pPr>
-        <w:pStyle w:val="15"/>
-        <w:rPr>
-          <w:rFonts w:hint="default"/>
-          <w:lang w:val="en"/>
-        </w:rPr>
-      </w:pPr>
-      <w:r>
-        <w:rPr>
-          <w:rFonts w:hint="default"/>
-          <w:lang w:val="en"/>
-        </w:rPr>
-        <w:t>“Who are you?!” the older man barked.</w:t>
-      </w:r>
-    </w:p>
-    <w:p>
-      <w:pPr>
-        <w:pStyle w:val="15"/>
-        <w:rPr>
-          <w:rFonts w:hint="default"/>
-          <w:lang w:val="en"/>
-        </w:rPr>
-      </w:pPr>
-      <w:r>
-        <w:rPr>
-          <w:rFonts w:hint="default"/>
-          <w:lang w:val="en"/>
-        </w:rPr>
-        <w:t>Kael lifted a hand slowly, keeping his spear lowered. “My name’s Kael Ardyn,” he said evenly. “I’m just a survivor—like you. I mean no harm. I saw your group and thought maybe we could help each other.”</w:t>
-      </w:r>
-    </w:p>
-    <w:p>
-      <w:pPr>
-        <w:pStyle w:val="15"/>
-        <w:rPr>
-          <w:rFonts w:hint="default"/>
-          <w:lang w:val="en"/>
-        </w:rPr>
-      </w:pPr>
-      <w:r>
-        <w:rPr>
-          <w:rFonts w:hint="default"/>
-          <w:lang w:val="en"/>
-        </w:rPr>
-        <w:t>The group eyed him in silence, tension crackling in the air. Then the woman’s gaze shifted—to his shoulder.</w:t>
-      </w:r>
-    </w:p>
-    <w:p>
-      <w:pPr>
-        <w:pStyle w:val="15"/>
-        <w:rPr>
-          <w:rFonts w:hint="default"/>
-          <w:lang w:val="en"/>
-        </w:rPr>
-      </w:pPr>
-      <w:r>
-        <w:rPr>
-          <w:rFonts w:hint="default"/>
-          <w:lang w:val="en"/>
-        </w:rPr>
-        <w:t>Her expression darkened. “That cat—what is that thing?!” she snapped, immediately raising her pulse gun.</w:t>
-      </w:r>
-    </w:p>
-    <w:p>
-      <w:pPr>
-        <w:pStyle w:val="15"/>
-        <w:rPr>
-          <w:rFonts w:hint="default"/>
-          <w:lang w:val="en"/>
-        </w:rPr>
-      </w:pPr>
-      <w:r>
-        <w:rPr>
-          <w:rFonts w:hint="default"/>
-          <w:lang w:val="en"/>
-        </w:rPr>
-        <w:t>Kael’s eyes widened. Pulse gun? He hadn’t expected anyone to still have working weaponry, let alone aim it at him.</w:t>
-      </w:r>
-    </w:p>
-    <w:p>
-      <w:pPr>
-        <w:pStyle w:val="15"/>
-        <w:rPr>
-          <w:rFonts w:hint="default"/>
-          <w:lang w:val="en"/>
-        </w:rPr>
-      </w:pPr>
-      <w:r>
-        <w:rPr>
-          <w:rFonts w:hint="default"/>
-          <w:lang w:val="en"/>
-        </w:rPr>
-        <w:t>“No! Don’t shoot!” he said quickly, stepping slightly back. “She’s not dangerous! She’s—she’s with me!”</w:t>
-      </w:r>
-    </w:p>
-    <w:p>
-      <w:pPr>
-        <w:pStyle w:val="15"/>
-        <w:rPr>
-          <w:rFonts w:hint="default"/>
-          <w:lang w:val="en"/>
-        </w:rPr>
-      </w:pPr>
-      <w:r>
-        <w:rPr>
-          <w:rFonts w:hint="default"/>
-          <w:lang w:val="en"/>
-        </w:rPr>
-        <w:t>Cherry hissed in response, the fur along her pristine white back standing on end. A faint blue gleam flickered in her eyes, her claws digging into Kael’s shoulder.</w:t>
-      </w:r>
-    </w:p>
-    <w:p>
-      <w:pPr>
-        <w:pStyle w:val="15"/>
-        <w:rPr>
-          <w:rFonts w:hint="default"/>
-          <w:lang w:val="en"/>
-        </w:rPr>
-      </w:pPr>
-      <w:r>
-        <w:rPr>
-          <w:rFonts w:hint="default"/>
-          <w:lang w:val="en"/>
-        </w:rPr>
-        <w:t>Iris’s voice cut sharply into his mind. Kael, their hostility level is rising. Prepare to disengage. Use Cherry to create a distraction if necessary and retreat—</w:t>
-      </w:r>
-    </w:p>
-    <w:p>
-      <w:pPr>
-        <w:pStyle w:val="15"/>
-        <w:rPr>
-          <w:rFonts w:hint="default"/>
-          <w:lang w:val="en"/>
-        </w:rPr>
-      </w:pPr>
-      <w:r>
-        <w:rPr>
-          <w:rFonts w:hint="default"/>
-          <w:lang w:val="en"/>
-        </w:rPr>
-        <w:t>But before either of them could act, a voice rang out from deeper inside the store.</w:t>
-      </w:r>
-    </w:p>
-    <w:p>
-      <w:pPr>
-        <w:pStyle w:val="15"/>
-        <w:rPr>
-          <w:rFonts w:hint="default"/>
-          <w:lang w:val="en"/>
-        </w:rPr>
-      </w:pPr>
-      <w:r>
-        <w:rPr>
-          <w:rFonts w:hint="default"/>
-          <w:lang w:val="en"/>
-        </w:rPr>
-        <w:t>“Stop!!”</w:t>
-      </w:r>
-    </w:p>
-    <w:p>
-      <w:pPr>
-        <w:pStyle w:val="15"/>
-        <w:rPr>
-          <w:rFonts w:hint="default"/>
-          <w:lang w:val="en"/>
-        </w:rPr>
-      </w:pPr>
-      <w:r>
-        <w:rPr>
-          <w:rFonts w:hint="default"/>
-          <w:lang w:val="en"/>
-        </w:rPr>
-        <w:t>Everyone turned.</w:t>
-      </w:r>
-    </w:p>
-    <w:p>
-      <w:pPr>
-        <w:pStyle w:val="15"/>
-        <w:rPr>
-          <w:rFonts w:hint="default"/>
-          <w:lang w:val="en"/>
-        </w:rPr>
-      </w:pPr>
-      <w:r>
-        <w:rPr>
-          <w:rFonts w:hint="default"/>
-          <w:lang w:val="en"/>
-        </w:rPr>
-        <w:t>A young man stepped into view, holding the small girl protectively behind him. His face, though smudged with dirt and exhaustion, carried a spark of disbelief and sudden recognition.</w:t>
-      </w:r>
-    </w:p>
-    <w:p>
-      <w:pPr>
-        <w:pStyle w:val="15"/>
-        <w:rPr>
-          <w:rFonts w:hint="default"/>
-          <w:lang w:val="en"/>
-        </w:rPr>
-      </w:pPr>
-      <w:r>
-        <w:rPr>
-          <w:rFonts w:hint="default"/>
-          <w:lang w:val="en"/>
-        </w:rPr>
-        <w:t>“Kael… is that really you?”</w:t>
-      </w:r>
-    </w:p>
-    <w:p>
-      <w:pPr>
-        <w:pStyle w:val="15"/>
-        <w:rPr>
-          <w:rFonts w:hint="default"/>
-          <w:lang w:val="en"/>
-        </w:rPr>
-      </w:pPr>
-      <w:r>
-        <w:rPr>
-          <w:rFonts w:hint="default"/>
-          <w:lang w:val="en"/>
-        </w:rPr>
-        <w:t>Kael blinked, the spear in his hand lowering slightly as the shock settled in. “You…” His voice faltered for a moment before he found the words. “You’re Hirota—Hirota Ren?”</w:t>
-      </w:r>
+      </w:pPr>
       <w:bookmarkStart w:id="0" w:name="_GoBack"/>
       <w:bookmarkEnd w:id="0"/>
-    </w:p>
-    <w:p>
-      <w:pPr>
-        <w:pStyle w:val="15"/>
-        <w:rPr>
-          <w:rFonts w:hint="default"/>
-          <w:lang w:val="en"/>
-        </w:rPr>
-      </w:pPr>
     </w:p>
     <w:sectPr>
       <w:pgSz w:w="11906" w:h="16838"/>
@@ -20078,7 +20327,7 @@
     <w:lsdException w:qFormat="1" w:unhideWhenUsed="0" w:uiPriority="10" w:semiHidden="0" w:name="Title"/>
     <w:lsdException w:uiPriority="99" w:name="Closing"/>
     <w:lsdException w:uiPriority="99" w:name="Signature"/>
-    <w:lsdException w:uiPriority="1" w:name="Default Paragraph Font"/>
+    <w:lsdException w:qFormat="1" w:uiPriority="1" w:name="Default Paragraph Font"/>
     <w:lsdException w:qFormat="1" w:unhideWhenUsed="0" w:uiPriority="0" w:semiHidden="0" w:name="Body Text"/>
     <w:lsdException w:uiPriority="99" w:name="Body Text Indent"/>
     <w:lsdException w:uiPriority="99" w:name="List Continue"/>
@@ -20500,6 +20749,7 @@
     <w:name w:val="Default Paragraph Font"/>
     <w:semiHidden/>
     <w:unhideWhenUsed/>
+    <w:qFormat/>
     <w:uiPriority w:val="1"/>
   </w:style>
   <w:style w:type="table" w:default="1" w:styleId="21">

</xml_diff>